<commit_message>
edited srs, added summary
</commit_message>
<xml_diff>
--- a/srs.docx
+++ b/srs.docx
@@ -5,6 +5,7 @@
     <w:p>
       <w:pPr>
         <w:spacing w:line="360" w:lineRule="auto"/>
+        <w:jc w:val="both"/>
         <w:rPr>
           <w:rFonts w:ascii="Times New Roman" w:eastAsia="Times New Roman" w:hAnsi="Times New Roman" w:cs="Times New Roman"/>
           <w:b/>
@@ -23,139 +24,177 @@
           <w:sz w:val="24"/>
           <w:szCs w:val="24"/>
         </w:rPr>
-        <w:t>2.1 Introduction</w:t>
-      </w:r>
-    </w:p>
-    <w:p>
-      <w:pPr>
-        <w:spacing w:line="360" w:lineRule="auto"/>
-        <w:rPr>
-          <w:rFonts w:ascii="Times New Roman" w:hAnsi="Times New Roman" w:cs="Times New Roman"/>
-          <w:color w:val="000000" w:themeColor="text1"/>
-          <w:sz w:val="24"/>
-          <w:szCs w:val="24"/>
-        </w:rPr>
-      </w:pPr>
-      <w:r>
-        <w:rPr>
-          <w:rFonts w:ascii="Times New Roman" w:hAnsi="Times New Roman" w:cs="Times New Roman"/>
-          <w:color w:val="000000" w:themeColor="text1"/>
-          <w:sz w:val="24"/>
-          <w:szCs w:val="24"/>
-        </w:rPr>
-        <w:t>In this project, we are going to track a vehicle using GPS and GSM</w:t>
-      </w:r>
-      <w:r>
-        <w:rPr>
-          <w:rFonts w:ascii="Times New Roman" w:hAnsi="Times New Roman" w:cs="Times New Roman"/>
-          <w:color w:val="000000" w:themeColor="text1"/>
-          <w:sz w:val="24"/>
-          <w:szCs w:val="24"/>
-        </w:rPr>
-        <w:t xml:space="preserve"> and notice is it is being stolen, also stop it if required</w:t>
-      </w:r>
-      <w:r>
-        <w:rPr>
-          <w:rFonts w:ascii="Times New Roman" w:hAnsi="Times New Roman" w:cs="Times New Roman"/>
-          <w:color w:val="000000" w:themeColor="text1"/>
-          <w:sz w:val="24"/>
-          <w:szCs w:val="24"/>
-        </w:rPr>
-        <w:t xml:space="preserve">. This </w:t>
-      </w:r>
-      <w:r>
-        <w:rPr>
-          <w:rFonts w:ascii="Times New Roman" w:hAnsi="Times New Roman" w:cs="Times New Roman"/>
-          <w:color w:val="000000" w:themeColor="text1"/>
-          <w:sz w:val="24"/>
-          <w:szCs w:val="24"/>
-        </w:rPr>
-        <w:t>s</w:t>
-      </w:r>
-      <w:r>
-        <w:rPr>
-          <w:rFonts w:ascii="Times New Roman" w:hAnsi="Times New Roman" w:cs="Times New Roman"/>
-          <w:color w:val="000000" w:themeColor="text1"/>
-          <w:sz w:val="24"/>
-          <w:szCs w:val="24"/>
-        </w:rPr>
-        <w:t>ystem can also be used for Accident Detection Alert System, Soldier Tracking System and many more, by just making few changes in hardware and software.</w:t>
-      </w:r>
-    </w:p>
-    <w:p>
-      <w:pPr>
-        <w:spacing w:line="360" w:lineRule="auto"/>
-        <w:rPr>
-          <w:rFonts w:ascii="Times New Roman" w:hAnsi="Times New Roman" w:cs="Times New Roman"/>
-          <w:color w:val="000000" w:themeColor="text1"/>
-          <w:sz w:val="24"/>
-          <w:szCs w:val="24"/>
-        </w:rPr>
-      </w:pPr>
-      <w:r>
-        <w:rPr>
-          <w:rFonts w:ascii="Times New Roman" w:hAnsi="Times New Roman" w:cs="Times New Roman"/>
-          <w:color w:val="000000" w:themeColor="text1"/>
-          <w:sz w:val="24"/>
-          <w:szCs w:val="24"/>
-        </w:rPr>
-        <w:t>Tracking of vehicle is a process in which we track the vehicle location in form of Latitude and Longitude (GPS coordinates). GPS Coordinates are the value of a location. This system is very efficient for outdoor application purpose.</w:t>
-      </w:r>
-    </w:p>
-    <w:p>
-      <w:pPr>
-        <w:spacing w:line="360" w:lineRule="auto"/>
-        <w:rPr>
-          <w:rFonts w:ascii="Times New Roman" w:hAnsi="Times New Roman" w:cs="Times New Roman"/>
-          <w:color w:val="000000" w:themeColor="text1"/>
-          <w:sz w:val="24"/>
-          <w:szCs w:val="24"/>
-        </w:rPr>
-      </w:pPr>
-      <w:r>
-        <w:rPr>
-          <w:rFonts w:ascii="Times New Roman" w:hAnsi="Times New Roman" w:cs="Times New Roman"/>
-          <w:color w:val="000000" w:themeColor="text1"/>
-          <w:sz w:val="24"/>
-          <w:szCs w:val="24"/>
-        </w:rPr>
-        <w:t xml:space="preserve">This kind of </w:t>
-      </w:r>
-      <w:r>
-        <w:rPr>
-          <w:rFonts w:ascii="Times New Roman" w:hAnsi="Times New Roman" w:cs="Times New Roman"/>
-          <w:color w:val="000000" w:themeColor="text1"/>
-          <w:sz w:val="24"/>
-          <w:szCs w:val="24"/>
-        </w:rPr>
-        <w:t>Vehicle theft detection system</w:t>
-      </w:r>
-      <w:r>
-        <w:rPr>
-          <w:rFonts w:ascii="Times New Roman" w:hAnsi="Times New Roman" w:cs="Times New Roman"/>
-          <w:color w:val="000000" w:themeColor="text1"/>
-          <w:sz w:val="24"/>
-          <w:szCs w:val="24"/>
-        </w:rPr>
-        <w:t xml:space="preserve"> Project is widely used in tracking Cabs/Taxis, stolen vehicles, school/colleges buses etc.</w:t>
-      </w:r>
-    </w:p>
-    <w:p>
-      <w:pPr>
-        <w:spacing w:line="360" w:lineRule="auto"/>
-        <w:rPr>
-          <w:rFonts w:ascii="Times New Roman" w:hAnsi="Times New Roman" w:cs="Times New Roman"/>
+        <w:t>2.1 Introductio</w:t>
+      </w:r>
+      <w:r>
+        <w:rPr>
+          <w:rFonts w:ascii="Times New Roman" w:eastAsia="Times New Roman" w:hAnsi="Times New Roman" w:cs="Times New Roman"/>
           <w:b/>
           <w:color w:val="000000" w:themeColor="text1"/>
-          <w:sz w:val="24"/>
-          <w:szCs w:val="24"/>
-        </w:rPr>
-      </w:pPr>
-      <w:r>
-        <w:rPr>
-          <w:rFonts w:ascii="Times New Roman" w:hAnsi="Times New Roman" w:cs="Times New Roman"/>
+          <w:kern w:val="28"/>
+          <w:sz w:val="24"/>
+          <w:szCs w:val="24"/>
+        </w:rPr>
+        <w:t>n</w:t>
+      </w:r>
+    </w:p>
+    <w:p>
+      <w:pPr>
+        <w:spacing w:line="360" w:lineRule="auto"/>
+        <w:jc w:val="both"/>
+        <w:rPr>
+          <w:rFonts w:ascii="Times New Roman" w:eastAsia="Times New Roman" w:hAnsi="Times New Roman" w:cs="Times New Roman"/>
           <w:b/>
           <w:color w:val="000000" w:themeColor="text1"/>
+          <w:kern w:val="28"/>
+          <w:sz w:val="24"/>
+          <w:szCs w:val="24"/>
+        </w:rPr>
+      </w:pPr>
+      <w:r>
+        <w:rPr>
+          <w:rFonts w:ascii="Times New Roman" w:hAnsi="Times New Roman" w:cs="Times New Roman"/>
+          <w:color w:val="000000" w:themeColor="text1"/>
+          <w:sz w:val="24"/>
+          <w:szCs w:val="24"/>
+        </w:rPr>
+        <w:t>Vehicle tracking system is used to track a vehicle</w:t>
+      </w:r>
+      <w:r>
+        <w:rPr>
+          <w:rFonts w:ascii="Times New Roman" w:hAnsi="Times New Roman" w:cs="Times New Roman"/>
+          <w:color w:val="000000" w:themeColor="text1"/>
+          <w:sz w:val="24"/>
+          <w:szCs w:val="24"/>
+        </w:rPr>
+        <w:t xml:space="preserve"> using GPS and GSM and notice </w:t>
+      </w:r>
+      <w:r>
+        <w:rPr>
+          <w:rFonts w:ascii="Times New Roman" w:hAnsi="Times New Roman" w:cs="Times New Roman"/>
+          <w:color w:val="000000" w:themeColor="text1"/>
+          <w:sz w:val="24"/>
+          <w:szCs w:val="24"/>
+        </w:rPr>
+        <w:t xml:space="preserve">if </w:t>
+      </w:r>
+      <w:r>
+        <w:rPr>
+          <w:rFonts w:ascii="Times New Roman" w:hAnsi="Times New Roman" w:cs="Times New Roman"/>
+          <w:color w:val="000000" w:themeColor="text1"/>
+          <w:sz w:val="24"/>
+          <w:szCs w:val="24"/>
+        </w:rPr>
+        <w:t>it is being stolen, also</w:t>
+      </w:r>
+      <w:r>
+        <w:rPr>
+          <w:rFonts w:ascii="Times New Roman" w:hAnsi="Times New Roman" w:cs="Times New Roman"/>
+          <w:color w:val="000000" w:themeColor="text1"/>
+          <w:sz w:val="24"/>
+          <w:szCs w:val="24"/>
+        </w:rPr>
+        <w:t xml:space="preserve"> to</w:t>
+      </w:r>
+      <w:r>
+        <w:rPr>
+          <w:rFonts w:ascii="Times New Roman" w:hAnsi="Times New Roman" w:cs="Times New Roman"/>
+          <w:color w:val="000000" w:themeColor="text1"/>
+          <w:sz w:val="24"/>
+          <w:szCs w:val="24"/>
+        </w:rPr>
+        <w:t xml:space="preserve"> stop it if required. This system can also be used for Accident Detection Alert System, Soldier Tracking System and many more, by just making few changes in hardware and software.</w:t>
+      </w:r>
+      <w:r>
+        <w:rPr>
+          <w:rFonts w:ascii="Times New Roman" w:hAnsi="Times New Roman" w:cs="Times New Roman"/>
+          <w:color w:val="000000" w:themeColor="text1"/>
+          <w:sz w:val="24"/>
+          <w:szCs w:val="24"/>
+        </w:rPr>
+        <w:t xml:space="preserve"> </w:t>
+      </w:r>
+      <w:r>
+        <w:rPr>
+          <w:rFonts w:ascii="Times New Roman" w:hAnsi="Times New Roman" w:cs="Times New Roman"/>
+          <w:color w:val="000000" w:themeColor="text1"/>
+          <w:sz w:val="24"/>
+          <w:szCs w:val="24"/>
+        </w:rPr>
+        <w:t>Tracking of vehicle is a process in which</w:t>
+      </w:r>
+      <w:r>
+        <w:rPr>
+          <w:rFonts w:ascii="Times New Roman" w:hAnsi="Times New Roman" w:cs="Times New Roman"/>
+          <w:color w:val="000000" w:themeColor="text1"/>
+          <w:sz w:val="24"/>
+          <w:szCs w:val="24"/>
+        </w:rPr>
+        <w:t xml:space="preserve"> </w:t>
+      </w:r>
+      <w:r>
+        <w:rPr>
+          <w:rFonts w:ascii="Times New Roman" w:hAnsi="Times New Roman" w:cs="Times New Roman"/>
+          <w:color w:val="000000" w:themeColor="text1"/>
+          <w:sz w:val="24"/>
+          <w:szCs w:val="24"/>
+        </w:rPr>
+        <w:t xml:space="preserve">the vehicle location </w:t>
+      </w:r>
+      <w:r>
+        <w:rPr>
+          <w:rFonts w:ascii="Times New Roman" w:hAnsi="Times New Roman" w:cs="Times New Roman"/>
+          <w:color w:val="000000" w:themeColor="text1"/>
+          <w:sz w:val="24"/>
+          <w:szCs w:val="24"/>
+        </w:rPr>
+        <w:t xml:space="preserve">is extracted </w:t>
+      </w:r>
+      <w:r>
+        <w:rPr>
+          <w:rFonts w:ascii="Times New Roman" w:hAnsi="Times New Roman" w:cs="Times New Roman"/>
+          <w:color w:val="000000" w:themeColor="text1"/>
+          <w:sz w:val="24"/>
+          <w:szCs w:val="24"/>
+        </w:rPr>
+        <w:t>in form of Latitude and Longitude (GPS coordinates). GPS Coordinates are the value of a location.</w:t>
+      </w:r>
+      <w:r>
+        <w:rPr>
+          <w:rFonts w:ascii="Times New Roman" w:hAnsi="Times New Roman" w:cs="Times New Roman"/>
+          <w:color w:val="000000" w:themeColor="text1"/>
+          <w:sz w:val="24"/>
+          <w:szCs w:val="24"/>
+        </w:rPr>
+        <w:t xml:space="preserve"> </w:t>
+      </w:r>
+      <w:r>
+        <w:rPr>
+          <w:rFonts w:ascii="Times New Roman" w:hAnsi="Times New Roman" w:cs="Times New Roman"/>
+          <w:color w:val="000000" w:themeColor="text1"/>
+          <w:sz w:val="24"/>
+          <w:szCs w:val="24"/>
+        </w:rPr>
+        <w:t>This kind of Vehicle theft detection system Project is widely used in tracking Cabs/Taxis, stolen vehicles, school/colleges buses etc.</w:t>
+      </w:r>
+    </w:p>
+    <w:p>
+      <w:pPr>
+        <w:spacing w:line="360" w:lineRule="auto"/>
+        <w:jc w:val="both"/>
+        <w:rPr>
+          <w:rFonts w:ascii="Times New Roman" w:hAnsi="Times New Roman" w:cs="Times New Roman"/>
+          <w:b/>
+          <w:color w:val="000000" w:themeColor="text1"/>
+          <w:sz w:val="24"/>
+          <w:szCs w:val="24"/>
+        </w:rPr>
+      </w:pPr>
+      <w:r>
+        <w:rPr>
+          <w:rFonts w:ascii="Times New Roman" w:hAnsi="Times New Roman" w:cs="Times New Roman"/>
+          <w:b/>
+          <w:color w:val="000000" w:themeColor="text1"/>
           <w:sz w:val="24"/>
           <w:szCs w:val="24"/>
         </w:rPr>
@@ -164,102 +203,30 @@
     </w:p>
     <w:p>
       <w:pPr>
+        <w:spacing w:line="360" w:lineRule="auto"/>
+        <w:jc w:val="both"/>
+        <w:rPr>
+          <w:rFonts w:ascii="Times New Roman" w:hAnsi="Times New Roman" w:cs="Times New Roman"/>
+          <w:color w:val="000000" w:themeColor="text1"/>
+          <w:sz w:val="24"/>
+          <w:szCs w:val="24"/>
+        </w:rPr>
+      </w:pPr>
+      <w:r>
+        <w:rPr>
+          <w:rFonts w:ascii="Times New Roman" w:hAnsi="Times New Roman" w:cs="Times New Roman"/>
+          <w:color w:val="000000" w:themeColor="text1"/>
+          <w:sz w:val="24"/>
+          <w:szCs w:val="24"/>
+        </w:rPr>
+        <w:t>This Software Requirements Specification (SRS) specifies the requirements of vehicle theft detection system project which will be used in the required fields. The purpose of this document is to present a detailed description of the software and the hardware of this project. It will explain the purpose and features of the it, the importance of the code, what it will do, the constraints under which it must operate and how the system will react to external stimuli. This document is intended for everyone.</w:t>
+      </w:r>
+    </w:p>
+    <w:p>
+      <w:pPr>
         <w:pStyle w:val="template"/>
         <w:spacing w:line="360" w:lineRule="auto"/>
         <w:jc w:val="both"/>
-        <w:rPr>
-          <w:rFonts w:ascii="Times New Roman" w:hAnsi="Times New Roman"/>
-          <w:i w:val="0"/>
-          <w:color w:val="000000" w:themeColor="text1"/>
-          <w:sz w:val="24"/>
-          <w:szCs w:val="24"/>
-        </w:rPr>
-      </w:pPr>
-      <w:r>
-        <w:rPr>
-          <w:rFonts w:ascii="Times New Roman" w:hAnsi="Times New Roman"/>
-          <w:i w:val="0"/>
-          <w:color w:val="000000" w:themeColor="text1"/>
-          <w:sz w:val="24"/>
-          <w:szCs w:val="24"/>
-        </w:rPr>
-        <w:t xml:space="preserve">This Software Requirements Specification (SRS) specifies the requirements of </w:t>
-      </w:r>
-      <w:r>
-        <w:rPr>
-          <w:rFonts w:ascii="Times New Roman" w:hAnsi="Times New Roman"/>
-          <w:i w:val="0"/>
-          <w:color w:val="000000" w:themeColor="text1"/>
-          <w:sz w:val="24"/>
-          <w:szCs w:val="24"/>
-        </w:rPr>
-        <w:t>vehicle theft detection system</w:t>
-      </w:r>
-      <w:r>
-        <w:rPr>
-          <w:rFonts w:ascii="Times New Roman" w:hAnsi="Times New Roman"/>
-          <w:i w:val="0"/>
-          <w:color w:val="000000" w:themeColor="text1"/>
-          <w:sz w:val="24"/>
-          <w:szCs w:val="24"/>
-        </w:rPr>
-        <w:t xml:space="preserve"> project which will be used in the required fields. The purpose of this document is to present a detailed description of the software and the hardware of this project. It will explain the purpose and features of the it, the importance of the code, what it will do, the constraints under which it must operate and how the system will react to external stimuli. This document is intended for everyone.</w:t>
-      </w:r>
-    </w:p>
-    <w:p>
-      <w:pPr>
-        <w:pStyle w:val="Heading2"/>
-        <w:numPr>
-          <w:ilvl w:val="1"/>
-          <w:numId w:val="2"/>
-        </w:numPr>
-        <w:spacing w:line="360" w:lineRule="auto"/>
-        <w:jc w:val="both"/>
-        <w:rPr>
-          <w:rFonts w:ascii="Times New Roman" w:hAnsi="Times New Roman"/>
-          <w:color w:val="000000" w:themeColor="text1"/>
-          <w:sz w:val="24"/>
-          <w:szCs w:val="24"/>
-        </w:rPr>
-      </w:pPr>
-      <w:bookmarkStart w:id="0" w:name="_Toc439994668"/>
-      <w:bookmarkStart w:id="1" w:name="_Toc441230974"/>
-      <w:r>
-        <w:rPr>
-          <w:rFonts w:ascii="Times New Roman" w:hAnsi="Times New Roman"/>
-          <w:color w:val="000000" w:themeColor="text1"/>
-          <w:sz w:val="24"/>
-          <w:szCs w:val="24"/>
-        </w:rPr>
-        <w:t>Document Conventions</w:t>
-      </w:r>
-      <w:bookmarkEnd w:id="0"/>
-      <w:bookmarkEnd w:id="1"/>
-    </w:p>
-    <w:p>
-      <w:pPr>
-        <w:pStyle w:val="template"/>
-        <w:spacing w:line="360" w:lineRule="auto"/>
-        <w:jc w:val="both"/>
-        <w:rPr>
-          <w:rFonts w:ascii="Times New Roman" w:hAnsi="Times New Roman"/>
-          <w:i w:val="0"/>
-          <w:color w:val="000000" w:themeColor="text1"/>
-          <w:sz w:val="24"/>
-          <w:szCs w:val="24"/>
-        </w:rPr>
-      </w:pPr>
-      <w:r>
-        <w:rPr>
-          <w:rFonts w:ascii="Times New Roman" w:hAnsi="Times New Roman"/>
-          <w:i w:val="0"/>
-          <w:color w:val="000000" w:themeColor="text1"/>
-          <w:sz w:val="24"/>
-          <w:szCs w:val="24"/>
-        </w:rPr>
-        <w:t xml:space="preserve">IEEE international conventions were followed while writing this document. Font used is </w:t>
-      </w:r>
-      <w:r>
         <w:rPr>
           <w:rFonts w:ascii="Times New Roman" w:hAnsi="Times New Roman"/>
           <w:b/>
@@ -268,6 +235,51 @@
           <w:sz w:val="24"/>
           <w:szCs w:val="24"/>
         </w:rPr>
+      </w:pPr>
+      <w:r>
+        <w:rPr>
+          <w:rFonts w:ascii="Times New Roman" w:hAnsi="Times New Roman"/>
+          <w:b/>
+          <w:i w:val="0"/>
+          <w:color w:val="000000" w:themeColor="text1"/>
+          <w:sz w:val="24"/>
+          <w:szCs w:val="24"/>
+        </w:rPr>
+        <w:t>2.3 Document Conventions</w:t>
+      </w:r>
+    </w:p>
+    <w:p>
+      <w:pPr>
+        <w:pStyle w:val="template"/>
+        <w:spacing w:line="360" w:lineRule="auto"/>
+        <w:jc w:val="both"/>
+        <w:rPr>
+          <w:rFonts w:ascii="Times New Roman" w:hAnsi="Times New Roman"/>
+          <w:i w:val="0"/>
+          <w:color w:val="000000" w:themeColor="text1"/>
+          <w:sz w:val="24"/>
+          <w:szCs w:val="24"/>
+        </w:rPr>
+      </w:pPr>
+      <w:r>
+        <w:rPr>
+          <w:rFonts w:ascii="Times New Roman" w:hAnsi="Times New Roman"/>
+          <w:i w:val="0"/>
+          <w:color w:val="000000" w:themeColor="text1"/>
+          <w:sz w:val="24"/>
+          <w:szCs w:val="24"/>
+        </w:rPr>
+        <w:t xml:space="preserve">IEEE international conventions were followed while writing this document. Font used is </w:t>
+      </w:r>
+      <w:r>
+        <w:rPr>
+          <w:rFonts w:ascii="Times New Roman" w:hAnsi="Times New Roman"/>
+          <w:b/>
+          <w:i w:val="0"/>
+          <w:color w:val="000000" w:themeColor="text1"/>
+          <w:sz w:val="24"/>
+          <w:szCs w:val="24"/>
+        </w:rPr>
         <w:t>Times New Roman</w:t>
       </w:r>
       <w:r>
@@ -283,33 +295,65 @@
     </w:p>
     <w:p>
       <w:pPr>
-        <w:pStyle w:val="Heading2"/>
-        <w:numPr>
-          <w:ilvl w:val="1"/>
-          <w:numId w:val="2"/>
-        </w:numPr>
-        <w:spacing w:line="360" w:lineRule="auto"/>
-        <w:jc w:val="both"/>
-        <w:rPr>
-          <w:rFonts w:ascii="Times New Roman" w:hAnsi="Times New Roman"/>
-          <w:color w:val="000000" w:themeColor="text1"/>
-          <w:sz w:val="24"/>
-          <w:szCs w:val="24"/>
-        </w:rPr>
-      </w:pPr>
-      <w:bookmarkStart w:id="2" w:name="_Toc439994669"/>
-      <w:bookmarkStart w:id="3" w:name="_Toc441230975"/>
-      <w:r>
-        <w:rPr>
-          <w:rFonts w:ascii="Times New Roman" w:hAnsi="Times New Roman"/>
+        <w:pStyle w:val="template"/>
+        <w:spacing w:line="360" w:lineRule="auto"/>
+        <w:jc w:val="both"/>
+        <w:rPr>
+          <w:rFonts w:ascii="Times New Roman" w:hAnsi="Times New Roman"/>
+          <w:i w:val="0"/>
+          <w:color w:val="000000" w:themeColor="text1"/>
+          <w:sz w:val="24"/>
+          <w:szCs w:val="24"/>
+        </w:rPr>
+      </w:pPr>
+    </w:p>
+    <w:p>
+      <w:pPr>
+        <w:pStyle w:val="template"/>
+        <w:spacing w:line="360" w:lineRule="auto"/>
+        <w:jc w:val="both"/>
+        <w:rPr>
+          <w:rFonts w:ascii="Times New Roman" w:hAnsi="Times New Roman"/>
+          <w:b/>
+          <w:i w:val="0"/>
+          <w:color w:val="000000" w:themeColor="text1"/>
+          <w:sz w:val="24"/>
+          <w:szCs w:val="24"/>
+        </w:rPr>
+      </w:pPr>
+      <w:r>
+        <w:rPr>
+          <w:rFonts w:ascii="Times New Roman" w:hAnsi="Times New Roman"/>
+          <w:b/>
+          <w:i w:val="0"/>
+          <w:color w:val="000000" w:themeColor="text1"/>
+          <w:sz w:val="24"/>
+          <w:szCs w:val="24"/>
+        </w:rPr>
+        <w:t>2.4</w:t>
+      </w:r>
+      <w:r>
+        <w:rPr>
+          <w:rFonts w:ascii="Times New Roman" w:hAnsi="Times New Roman"/>
+          <w:b/>
+          <w:i w:val="0"/>
+          <w:color w:val="000000" w:themeColor="text1"/>
+          <w:sz w:val="24"/>
+          <w:szCs w:val="24"/>
+        </w:rPr>
+        <w:t xml:space="preserve"> </w:t>
+      </w:r>
+      <w:r>
+        <w:rPr>
+          <w:rFonts w:ascii="Times New Roman" w:hAnsi="Times New Roman"/>
+          <w:b/>
+          <w:i w:val="0"/>
           <w:color w:val="000000" w:themeColor="text1"/>
           <w:sz w:val="24"/>
           <w:szCs w:val="24"/>
         </w:rPr>
         <w:t>Intended Audience and Reading Suggestions</w:t>
       </w:r>
-      <w:bookmarkEnd w:id="2"/>
-      <w:bookmarkEnd w:id="3"/>
     </w:p>
     <w:p>
       <w:pPr>
@@ -332,30 +376,10 @@
           <w:sz w:val="24"/>
           <w:szCs w:val="24"/>
         </w:rPr>
-        <w:t xml:space="preserve">This document is intended for, students, professors, and every other individual who needs it. This SRS contains the details of the </w:t>
-      </w:r>
-      <w:r>
-        <w:rPr>
-          <w:rFonts w:ascii="Times New Roman" w:hAnsi="Times New Roman"/>
-          <w:i w:val="0"/>
-          <w:color w:val="000000" w:themeColor="text1"/>
-          <w:sz w:val="24"/>
-          <w:szCs w:val="24"/>
-        </w:rPr>
-        <w:t>Vehicle theft detection system</w:t>
-      </w:r>
-      <w:r>
-        <w:rPr>
-          <w:rFonts w:ascii="Times New Roman" w:hAnsi="Times New Roman"/>
-          <w:i w:val="0"/>
-          <w:color w:val="000000" w:themeColor="text1"/>
-          <w:sz w:val="24"/>
-          <w:szCs w:val="24"/>
-        </w:rPr>
-        <w:t xml:space="preserve"> and all the concepts and technologies used to build it. </w:t>
-      </w:r>
-      <w:bookmarkStart w:id="4" w:name="_Toc439994670"/>
-      <w:bookmarkStart w:id="5" w:name="_Toc441230976"/>
+        <w:t xml:space="preserve">This document is intended for, students, professors, and every other individual who needs it. This SRS contains the details of the Vehicle theft detection system and all the concepts and technologies used to build it. </w:t>
+      </w:r>
+      <w:bookmarkStart w:id="0" w:name="_Toc439994670"/>
+      <w:bookmarkStart w:id="1" w:name="_Toc441230976"/>
     </w:p>
     <w:p>
       <w:pPr>
@@ -364,49 +388,6 @@
         <w:jc w:val="both"/>
         <w:rPr>
           <w:rFonts w:ascii="Times New Roman" w:hAnsi="Times New Roman"/>
-          <w:i w:val="0"/>
-          <w:color w:val="000000" w:themeColor="text1"/>
-          <w:sz w:val="24"/>
-          <w:szCs w:val="24"/>
-        </w:rPr>
-      </w:pPr>
-    </w:p>
-    <w:p>
-      <w:pPr>
-        <w:pStyle w:val="template"/>
-        <w:spacing w:line="360" w:lineRule="auto"/>
-        <w:jc w:val="both"/>
-        <w:rPr>
-          <w:rFonts w:ascii="Times New Roman" w:hAnsi="Times New Roman"/>
-          <w:i w:val="0"/>
-          <w:color w:val="000000" w:themeColor="text1"/>
-          <w:sz w:val="24"/>
-          <w:szCs w:val="24"/>
-        </w:rPr>
-      </w:pPr>
-    </w:p>
-    <w:p>
-      <w:pPr>
-        <w:pStyle w:val="template"/>
-        <w:spacing w:line="360" w:lineRule="auto"/>
-        <w:jc w:val="both"/>
-        <w:rPr>
-          <w:rFonts w:ascii="Times New Roman" w:hAnsi="Times New Roman"/>
-          <w:i w:val="0"/>
-          <w:color w:val="000000" w:themeColor="text1"/>
-          <w:sz w:val="24"/>
-          <w:szCs w:val="24"/>
-        </w:rPr>
-      </w:pPr>
-    </w:p>
-    <w:p>
-      <w:pPr>
-        <w:pStyle w:val="template"/>
-        <w:spacing w:line="360" w:lineRule="auto"/>
-        <w:jc w:val="both"/>
-        <w:rPr>
-          <w:rFonts w:ascii="Times New Roman" w:hAnsi="Times New Roman"/>
-          <w:b/>
           <w:i w:val="0"/>
           <w:color w:val="000000" w:themeColor="text1"/>
           <w:sz w:val="24"/>
@@ -419,7 +400,7 @@
         <w:pStyle w:val="template"/>
         <w:numPr>
           <w:ilvl w:val="1"/>
-          <w:numId w:val="2"/>
+          <w:numId w:val="4"/>
         </w:numPr>
         <w:spacing w:line="360" w:lineRule="auto"/>
         <w:jc w:val="both"/>
@@ -441,41 +422,50 @@
           <w:sz w:val="24"/>
           <w:szCs w:val="24"/>
         </w:rPr>
+        <w:t>Project Scope</w:t>
+      </w:r>
+      <w:bookmarkEnd w:id="0"/>
+      <w:bookmarkEnd w:id="1"/>
+    </w:p>
+    <w:p>
+      <w:pPr>
+        <w:spacing w:line="360" w:lineRule="auto"/>
+        <w:jc w:val="both"/>
+        <w:rPr>
+          <w:rFonts w:ascii="Times New Roman" w:hAnsi="Times New Roman" w:cs="Times New Roman"/>
+          <w:color w:val="000000" w:themeColor="text1"/>
+          <w:sz w:val="24"/>
+          <w:szCs w:val="24"/>
+        </w:rPr>
+      </w:pPr>
+      <w:r>
+        <w:rPr>
+          <w:rFonts w:ascii="Times New Roman" w:hAnsi="Times New Roman" w:cs="Times New Roman"/>
+          <w:color w:val="000000" w:themeColor="text1"/>
+          <w:sz w:val="24"/>
+          <w:szCs w:val="24"/>
+        </w:rPr>
+        <w:t xml:space="preserve">Automobiles are necessary for the movement of goods and people from one location to another. Consumers may face several problems which may cause delays in the delivery of goods. This delay may be due to drivers choosing incorrect or longer routes when delivering. To avoid these challenges, the Global Positioning System (GPS) is increasingly being used for management of vehicle fleets, recovery of stolen vehicles, mapping and surveillance. This paper outlines the design and implementation of a real-time GPS tracker system using Arduino. </w:t>
+      </w:r>
+      <w:r>
+        <w:rPr>
+          <w:rFonts w:ascii="Times New Roman" w:hAnsi="Times New Roman" w:cs="Times New Roman"/>
+          <w:color w:val="000000" w:themeColor="text1"/>
+          <w:sz w:val="24"/>
+          <w:szCs w:val="24"/>
+        </w:rPr>
         <w:lastRenderedPageBreak/>
-        <w:t>Project Scope</w:t>
-      </w:r>
-      <w:bookmarkEnd w:id="4"/>
-      <w:bookmarkEnd w:id="5"/>
-    </w:p>
-    <w:p>
-      <w:pPr>
-        <w:spacing w:line="360" w:lineRule="auto"/>
-        <w:jc w:val="both"/>
-        <w:rPr>
-          <w:rFonts w:ascii="Times New Roman" w:hAnsi="Times New Roman" w:cs="Times New Roman"/>
-          <w:color w:val="000000" w:themeColor="text1"/>
-          <w:sz w:val="24"/>
-          <w:szCs w:val="24"/>
-        </w:rPr>
-      </w:pPr>
-      <w:r>
-        <w:rPr>
-          <w:rFonts w:ascii="Times New Roman" w:hAnsi="Times New Roman" w:cs="Times New Roman"/>
-          <w:color w:val="000000" w:themeColor="text1"/>
-          <w:sz w:val="24"/>
-          <w:szCs w:val="24"/>
-        </w:rPr>
-        <w:t>Automobiles are necessary for the movement of goods and people from one location to another. Consumers may face several problems which may cause delays in the delivery of goods. This delay may be due to drivers choosing incorrect or longer routes when delivering. To avoid these challenges, the Global Positioning System (GPS) is increasingly being used for management of vehicle fleets, recovery of stolen vehicles, mapping and surveillance. This paper outlines the design and implementation of a real-time GPS tracker system using Arduino. When a user makes a call on the number that is registered on the GPS-GSM shield attached to Arduino, the user receives the location coordinates of the vehicle.</w:t>
-      </w:r>
-      <w:bookmarkStart w:id="6" w:name="_Toc439994674"/>
-      <w:bookmarkStart w:id="7" w:name="_Toc441230979"/>
+        <w:t>When a user makes a call on the number that is registered on the GPS-GSM shield attached to Arduino, the user receives the location coordinates of the vehicle.</w:t>
+      </w:r>
+      <w:bookmarkStart w:id="2" w:name="_Toc439994674"/>
+      <w:bookmarkStart w:id="3" w:name="_Toc441230979"/>
     </w:p>
     <w:p>
       <w:pPr>
         <w:pStyle w:val="ListParagraph"/>
         <w:numPr>
           <w:ilvl w:val="1"/>
-          <w:numId w:val="2"/>
+          <w:numId w:val="4"/>
         </w:numPr>
         <w:spacing w:line="360" w:lineRule="auto"/>
         <w:jc w:val="both"/>
@@ -517,43 +507,25 @@
           <w:sz w:val="24"/>
           <w:szCs w:val="24"/>
         </w:rPr>
-        <w:t xml:space="preserve">A </w:t>
-      </w:r>
-      <w:r>
-        <w:rPr>
-          <w:rFonts w:ascii="Times New Roman" w:hAnsi="Times New Roman" w:cs="Times New Roman"/>
-          <w:color w:val="000000" w:themeColor="text1"/>
-          <w:sz w:val="24"/>
-          <w:szCs w:val="24"/>
-        </w:rPr>
-        <w:t>Vehicle theft detection system</w:t>
-      </w:r>
-      <w:r>
-        <w:rPr>
-          <w:rFonts w:ascii="Times New Roman" w:hAnsi="Times New Roman" w:cs="Times New Roman"/>
-          <w:color w:val="000000" w:themeColor="text1"/>
-          <w:sz w:val="24"/>
-          <w:szCs w:val="24"/>
-        </w:rPr>
-        <w:t xml:space="preserve"> is a device that is fitted in a vehicle, to enable the vehicle owner to identify the vehicle's location. This paper proposes the design of a </w:t>
-      </w:r>
-      <w:r>
-        <w:rPr>
-          <w:rFonts w:ascii="Times New Roman" w:hAnsi="Times New Roman" w:cs="Times New Roman"/>
-          <w:color w:val="000000" w:themeColor="text1"/>
-          <w:sz w:val="24"/>
-          <w:szCs w:val="24"/>
-        </w:rPr>
-        <w:t>vehicle theft detection system</w:t>
-      </w:r>
-      <w:r>
-        <w:rPr>
-          <w:rFonts w:ascii="Times New Roman" w:hAnsi="Times New Roman" w:cs="Times New Roman"/>
-          <w:color w:val="000000" w:themeColor="text1"/>
-          <w:sz w:val="24"/>
-          <w:szCs w:val="24"/>
-        </w:rPr>
-        <w:t xml:space="preserve"> that utilizes GPS and GSM technology. This system built based on an embedded system, can be used for tracking and any car through GPS - Global Positioning System and GSM - Global System for Mobile Communication. This design will continuously monitor the location of a moving vehicle and report the status of the vehicle on demand</w:t>
+        <w:t xml:space="preserve">A Vehicle theft detection system is a device that is fitted in a vehicle, to enable the vehicle owner to identify the vehicle's location. This paper proposes the design of a vehicle theft detection system that utilizes GPS and GSM technology. This system built based on an embedded system, can be used for tracking and any car through GPS - Global Positioning System and GSM - Global System for Mobile Communication. This </w:t>
+      </w:r>
+      <w:r>
+        <w:rPr>
+          <w:rFonts w:ascii="Times New Roman" w:hAnsi="Times New Roman" w:cs="Times New Roman"/>
+          <w:color w:val="000000" w:themeColor="text1"/>
+          <w:sz w:val="24"/>
+          <w:szCs w:val="24"/>
+        </w:rPr>
+        <w:t>system</w:t>
+      </w:r>
+      <w:r>
+        <w:rPr>
+          <w:rFonts w:ascii="Times New Roman" w:hAnsi="Times New Roman" w:cs="Times New Roman"/>
+          <w:color w:val="000000" w:themeColor="text1"/>
+          <w:sz w:val="24"/>
+          <w:szCs w:val="24"/>
+        </w:rPr>
+        <w:t xml:space="preserve"> will continuously monitor the location of a moving vehicle and report the status of the vehicle on demand</w:t>
       </w:r>
     </w:p>
     <w:p>
@@ -576,16 +548,16 @@
           <w:szCs w:val="24"/>
         </w:rPr>
         <w:drawing>
-          <wp:anchor distT="0" distB="0" distL="114300" distR="114300" simplePos="0" relativeHeight="251659264" behindDoc="0" locked="0" layoutInCell="1" allowOverlap="1" wp14:anchorId="533B85D3" wp14:editId="2D89C73F">
+          <wp:anchor distT="0" distB="0" distL="114300" distR="114300" simplePos="0" relativeHeight="251659264" behindDoc="0" locked="0" layoutInCell="1" allowOverlap="1" wp14:anchorId="533B85D3" wp14:editId="307791B3">
             <wp:simplePos x="0" y="0"/>
             <wp:positionH relativeFrom="margin">
               <wp:align>center</wp:align>
             </wp:positionH>
             <wp:positionV relativeFrom="paragraph">
-              <wp:posOffset>823414</wp:posOffset>
+              <wp:posOffset>973455</wp:posOffset>
             </wp:positionV>
-            <wp:extent cx="2821023" cy="1959429"/>
-            <wp:effectExtent l="0" t="0" r="0" b="3175"/>
+            <wp:extent cx="4248150" cy="2950210"/>
+            <wp:effectExtent l="0" t="0" r="0" b="2540"/>
             <wp:wrapTopAndBottom/>
             <wp:docPr id="10" name="Picture 10"/>
             <wp:cNvGraphicFramePr>
@@ -615,7 +587,7 @@
                   <pic:spPr bwMode="auto">
                     <a:xfrm>
                       <a:off x="0" y="0"/>
-                      <a:ext cx="2821023" cy="1959429"/>
+                      <a:ext cx="4248150" cy="2950210"/>
                     </a:xfrm>
                     <a:prstGeom prst="rect">
                       <a:avLst/>
@@ -628,6 +600,12 @@
                 </pic:pic>
               </a:graphicData>
             </a:graphic>
+            <wp14:sizeRelH relativeFrom="margin">
+              <wp14:pctWidth>0</wp14:pctWidth>
+            </wp14:sizeRelH>
+            <wp14:sizeRelV relativeFrom="margin">
+              <wp14:pctHeight>0</wp14:pctHeight>
+            </wp14:sizeRelV>
           </wp:anchor>
         </w:drawing>
       </w:r>
@@ -638,7 +616,43 @@
           <w:sz w:val="24"/>
           <w:szCs w:val="24"/>
         </w:rPr>
-        <w:t>A remote monitoring system based on SMS and GSM was implemented, inclusive of the hardware and software designs. This paper notes that remote signals can be transmitted through the GSM network</w:t>
+        <w:t>A remote monitoring system based on SMS and GSM was implemented, inclusive of the hardware and software designs. This p</w:t>
+      </w:r>
+      <w:r>
+        <w:rPr>
+          <w:rFonts w:ascii="Times New Roman" w:hAnsi="Times New Roman" w:cs="Times New Roman"/>
+          <w:color w:val="000000" w:themeColor="text1"/>
+          <w:sz w:val="24"/>
+          <w:szCs w:val="24"/>
+        </w:rPr>
+        <w:t>roject</w:t>
+      </w:r>
+      <w:r>
+        <w:rPr>
+          <w:rFonts w:ascii="Times New Roman" w:hAnsi="Times New Roman" w:cs="Times New Roman"/>
+          <w:color w:val="000000" w:themeColor="text1"/>
+          <w:sz w:val="24"/>
+          <w:szCs w:val="24"/>
+        </w:rPr>
+        <w:t xml:space="preserve"> notes that</w:t>
+      </w:r>
+      <w:r>
+        <w:rPr>
+          <w:rFonts w:ascii="Times New Roman" w:hAnsi="Times New Roman" w:cs="Times New Roman"/>
+          <w:color w:val="000000" w:themeColor="text1"/>
+          <w:sz w:val="24"/>
+          <w:szCs w:val="24"/>
+        </w:rPr>
+        <w:t xml:space="preserve"> the</w:t>
+      </w:r>
+      <w:r>
+        <w:rPr>
+          <w:rFonts w:ascii="Times New Roman" w:hAnsi="Times New Roman" w:cs="Times New Roman"/>
+          <w:color w:val="000000" w:themeColor="text1"/>
+          <w:sz w:val="24"/>
+          <w:szCs w:val="24"/>
+        </w:rPr>
+        <w:t xml:space="preserve"> remote signals can be transmitted through the GSM network</w:t>
       </w:r>
       <w:r>
         <w:rPr>
@@ -653,6 +667,7 @@
     <w:p>
       <w:pPr>
         <w:spacing w:line="360" w:lineRule="auto"/>
+        <w:jc w:val="both"/>
         <w:rPr>
           <w:rFonts w:ascii="Times New Roman" w:hAnsi="Times New Roman" w:cs="Times New Roman"/>
           <w:b/>
@@ -667,6 +682,7 @@
       <w:pPr>
         <w:spacing w:line="360" w:lineRule="auto"/>
         <w:ind w:left="2160" w:firstLine="720"/>
+        <w:jc w:val="both"/>
         <w:rPr>
           <w:rFonts w:ascii="Times New Roman" w:hAnsi="Times New Roman" w:cs="Times New Roman"/>
           <w:color w:val="000000" w:themeColor="text1"/>
@@ -683,19 +699,6 @@
         </w:rPr>
         <w:t>Fig 2.1: Vehicle Theft detection system</w:t>
       </w:r>
-    </w:p>
-    <w:p>
-      <w:pPr>
-        <w:spacing w:line="360" w:lineRule="auto"/>
-        <w:jc w:val="both"/>
-        <w:rPr>
-          <w:rFonts w:ascii="Times New Roman" w:hAnsi="Times New Roman" w:cs="Times New Roman"/>
-          <w:b/>
-          <w:color w:val="000000" w:themeColor="text1"/>
-          <w:sz w:val="24"/>
-          <w:szCs w:val="24"/>
-        </w:rPr>
-      </w:pPr>
     </w:p>
     <w:p>
       <w:pPr>
@@ -714,8 +717,8 @@
       <w:pPr>
         <w:pStyle w:val="ListParagraph"/>
         <w:numPr>
-          <w:ilvl w:val="1"/>
-          <w:numId w:val="3"/>
+          <w:ilvl w:val="2"/>
+          <w:numId w:val="4"/>
         </w:numPr>
         <w:spacing w:line="360" w:lineRule="auto"/>
         <w:jc w:val="both"/>
@@ -735,45 +738,43 @@
           <w:sz w:val="24"/>
           <w:szCs w:val="24"/>
         </w:rPr>
+        <w:t>Project Perspective</w:t>
+      </w:r>
+      <w:bookmarkStart w:id="4" w:name="_Toc439994675"/>
+      <w:bookmarkStart w:id="5" w:name="_Toc441230980"/>
+      <w:bookmarkEnd w:id="2"/>
+      <w:bookmarkEnd w:id="3"/>
+    </w:p>
+    <w:p>
+      <w:pPr>
+        <w:spacing w:line="360" w:lineRule="auto"/>
+        <w:jc w:val="both"/>
+        <w:rPr>
+          <w:rFonts w:ascii="Times New Roman" w:hAnsi="Times New Roman" w:cs="Times New Roman"/>
+          <w:b/>
+          <w:color w:val="000000" w:themeColor="text1"/>
+          <w:sz w:val="24"/>
+          <w:szCs w:val="24"/>
+        </w:rPr>
+      </w:pPr>
+      <w:r>
+        <w:rPr>
+          <w:rFonts w:ascii="Times New Roman" w:hAnsi="Times New Roman" w:cs="Times New Roman"/>
+          <w:color w:val="000000" w:themeColor="text1"/>
+          <w:sz w:val="24"/>
+          <w:szCs w:val="24"/>
+        </w:rPr>
+        <w:t xml:space="preserve">The GPS receiver and GSM modem utilizes Arduino UNO. The system is affixed to the vehicle. A GSM mobile phone can be used to send and receive the information. Therefore, the </w:t>
+      </w:r>
+      <w:r>
+        <w:rPr>
+          <w:rFonts w:ascii="Times New Roman" w:hAnsi="Times New Roman" w:cs="Times New Roman"/>
+          <w:color w:val="000000" w:themeColor="text1"/>
+          <w:sz w:val="24"/>
+          <w:szCs w:val="24"/>
+        </w:rPr>
         <w:lastRenderedPageBreak/>
-        <w:t>Project Perspective</w:t>
-      </w:r>
-      <w:bookmarkStart w:id="8" w:name="_Toc439994675"/>
-      <w:bookmarkStart w:id="9" w:name="_Toc441230980"/>
-      <w:bookmarkEnd w:id="6"/>
-      <w:bookmarkEnd w:id="7"/>
-    </w:p>
-    <w:p>
-      <w:pPr>
-        <w:spacing w:line="360" w:lineRule="auto"/>
-        <w:jc w:val="both"/>
-        <w:rPr>
-          <w:rFonts w:ascii="Times New Roman" w:hAnsi="Times New Roman" w:cs="Times New Roman"/>
-          <w:b/>
-          <w:color w:val="000000" w:themeColor="text1"/>
-          <w:sz w:val="24"/>
-          <w:szCs w:val="24"/>
-        </w:rPr>
-      </w:pPr>
-      <w:r>
-        <w:rPr>
-          <w:rFonts w:ascii="Times New Roman" w:hAnsi="Times New Roman" w:cs="Times New Roman"/>
-          <w:color w:val="000000" w:themeColor="text1"/>
-          <w:sz w:val="24"/>
-          <w:szCs w:val="24"/>
-        </w:rPr>
-        <w:t>The GPS receiver and GSM modem utilizes Arduino UNO. The system is affixed to the vehicle. A GSM mobile phone can be used to send and receiv</w:t>
-      </w:r>
-      <w:bookmarkStart w:id="10" w:name="_GoBack"/>
-      <w:bookmarkEnd w:id="10"/>
-      <w:r>
-        <w:rPr>
-          <w:rFonts w:ascii="Times New Roman" w:hAnsi="Times New Roman" w:cs="Times New Roman"/>
-          <w:color w:val="000000" w:themeColor="text1"/>
-          <w:sz w:val="24"/>
-          <w:szCs w:val="24"/>
-        </w:rPr>
-        <w:t>e the information. Therefore, the GPS system will send the longitudinal and latitudinal values corresponding to the position of vehicle to the GSM Modem. If for example, an individual forgets where their vehicle is parked, an SMS can be sent to the vehicle GPS, The SMS sent would be transmitted through the GSM service provider, thereby reaching the vehicle. The vehicle will have a GSM device installed, which includes a SIM card. Through the GMS modem, the SMS will be received and sent to the Arduino UNO in the vehicle. Upon receipt of the message, the Arduino will perform the request required by the owner by sending the longitude &amp; latitude, showing the location of the vehicle</w:t>
+        <w:t>GPS system will send the longitudinal and latitudinal values corresponding to the position of vehicle to the GSM Modem. If for example, an individual forgets where their vehicle is parked, an SMS can be sent to the vehicle GPS, The SMS sent would be transmitted through the GSM service provider, thereby reaching the vehicle. The vehicle will have a GSM device installed, which includes a SIM card. Through the GMS modem, the SMS will be received and sent to the Arduino UNO in the vehicle. Upon receipt of the message, the Arduino will perform the request required by the owner by sending the longitude &amp; latitude, showing the location of the vehicle</w:t>
       </w:r>
     </w:p>
     <w:p>
@@ -781,7 +782,7 @@
         <w:pStyle w:val="Heading2"/>
         <w:numPr>
           <w:ilvl w:val="2"/>
-          <w:numId w:val="3"/>
+          <w:numId w:val="4"/>
         </w:numPr>
         <w:spacing w:line="360" w:lineRule="auto"/>
         <w:jc w:val="both"/>
@@ -801,8 +802,8 @@
         </w:rPr>
         <w:t>Project Functions</w:t>
       </w:r>
-      <w:bookmarkEnd w:id="8"/>
-      <w:bookmarkEnd w:id="9"/>
+      <w:bookmarkEnd w:id="4"/>
+      <w:bookmarkEnd w:id="5"/>
     </w:p>
     <w:p>
       <w:pPr>
@@ -856,7 +857,7 @@
         <w:pStyle w:val="Heading2"/>
         <w:numPr>
           <w:ilvl w:val="2"/>
-          <w:numId w:val="3"/>
+          <w:numId w:val="4"/>
         </w:numPr>
         <w:spacing w:line="360" w:lineRule="auto"/>
         <w:jc w:val="both"/>
@@ -867,8 +868,8 @@
           <w:szCs w:val="24"/>
         </w:rPr>
       </w:pPr>
-      <w:bookmarkStart w:id="11" w:name="_Toc439994676"/>
-      <w:bookmarkStart w:id="12" w:name="_Toc441230981"/>
+      <w:bookmarkStart w:id="6" w:name="_Toc439994676"/>
+      <w:bookmarkStart w:id="7" w:name="_Toc441230981"/>
       <w:r>
         <w:rPr>
           <w:rFonts w:ascii="Times New Roman" w:hAnsi="Times New Roman"/>
@@ -878,8 +879,8 @@
         </w:rPr>
         <w:t>User Classes and Characteristics</w:t>
       </w:r>
-      <w:bookmarkEnd w:id="11"/>
-      <w:bookmarkEnd w:id="12"/>
+      <w:bookmarkEnd w:id="6"/>
+      <w:bookmarkEnd w:id="7"/>
     </w:p>
     <w:p>
       <w:pPr>
@@ -907,7 +908,7 @@
         <w:pStyle w:val="Heading2"/>
         <w:numPr>
           <w:ilvl w:val="2"/>
-          <w:numId w:val="3"/>
+          <w:numId w:val="4"/>
         </w:numPr>
         <w:spacing w:line="360" w:lineRule="auto"/>
         <w:jc w:val="both"/>
@@ -918,8 +919,8 @@
           <w:szCs w:val="24"/>
         </w:rPr>
       </w:pPr>
-      <w:bookmarkStart w:id="13" w:name="_Toc439994677"/>
-      <w:bookmarkStart w:id="14" w:name="_Toc441230982"/>
+      <w:bookmarkStart w:id="8" w:name="_Toc439994677"/>
+      <w:bookmarkStart w:id="9" w:name="_Toc441230982"/>
       <w:r>
         <w:rPr>
           <w:rFonts w:ascii="Times New Roman" w:hAnsi="Times New Roman"/>
@@ -929,22 +930,22 @@
         </w:rPr>
         <w:t>Operating Environment</w:t>
       </w:r>
-      <w:bookmarkEnd w:id="13"/>
-      <w:bookmarkEnd w:id="14"/>
-    </w:p>
-    <w:p>
-      <w:pPr>
-        <w:spacing w:line="360" w:lineRule="auto"/>
-        <w:jc w:val="both"/>
-        <w:rPr>
-          <w:rFonts w:ascii="Times New Roman" w:hAnsi="Times New Roman" w:cs="Times New Roman"/>
-          <w:color w:val="000000" w:themeColor="text1"/>
-          <w:sz w:val="24"/>
-          <w:szCs w:val="24"/>
-        </w:rPr>
-      </w:pPr>
-      <w:bookmarkStart w:id="15" w:name="_Toc439994678"/>
-      <w:bookmarkStart w:id="16" w:name="_Toc441230983"/>
+      <w:bookmarkEnd w:id="8"/>
+      <w:bookmarkEnd w:id="9"/>
+    </w:p>
+    <w:p>
+      <w:pPr>
+        <w:spacing w:line="360" w:lineRule="auto"/>
+        <w:jc w:val="both"/>
+        <w:rPr>
+          <w:rFonts w:ascii="Times New Roman" w:hAnsi="Times New Roman" w:cs="Times New Roman"/>
+          <w:color w:val="000000" w:themeColor="text1"/>
+          <w:sz w:val="24"/>
+          <w:szCs w:val="24"/>
+        </w:rPr>
+      </w:pPr>
+      <w:bookmarkStart w:id="10" w:name="_Toc439994678"/>
+      <w:bookmarkStart w:id="11" w:name="_Toc441230983"/>
       <w:r>
         <w:rPr>
           <w:rFonts w:ascii="Times New Roman" w:hAnsi="Times New Roman" w:cs="Times New Roman"/>
@@ -1048,12 +1049,14 @@
         <w:t>Constant power supply for the hardware</w:t>
       </w:r>
     </w:p>
+    <w:bookmarkEnd w:id="10"/>
+    <w:bookmarkEnd w:id="11"/>
     <w:p>
       <w:pPr>
         <w:pStyle w:val="Heading2"/>
         <w:numPr>
           <w:ilvl w:val="2"/>
-          <w:numId w:val="3"/>
+          <w:numId w:val="4"/>
         </w:numPr>
         <w:spacing w:line="360" w:lineRule="auto"/>
         <w:jc w:val="both"/>
@@ -1074,23 +1077,28 @@
         <w:lastRenderedPageBreak/>
         <w:t>Design and Implementation Constraints</w:t>
       </w:r>
-      <w:bookmarkEnd w:id="15"/>
-      <w:bookmarkEnd w:id="16"/>
-    </w:p>
-    <w:p>
-      <w:pPr>
-        <w:spacing w:line="360" w:lineRule="auto"/>
-        <w:jc w:val="both"/>
-        <w:rPr>
-          <w:rFonts w:ascii="Times New Roman" w:hAnsi="Times New Roman" w:cs="Times New Roman"/>
-          <w:color w:val="000000" w:themeColor="text1"/>
-          <w:sz w:val="24"/>
-          <w:szCs w:val="24"/>
-        </w:rPr>
-      </w:pPr>
-      <w:r>
-        <w:rPr>
-          <w:rFonts w:ascii="Times New Roman" w:hAnsi="Times New Roman" w:cs="Times New Roman"/>
+    </w:p>
+    <w:p>
+      <w:pPr>
+        <w:pStyle w:val="Heading2"/>
+        <w:numPr>
+          <w:ilvl w:val="0"/>
+          <w:numId w:val="0"/>
+        </w:numPr>
+        <w:spacing w:line="360" w:lineRule="auto"/>
+        <w:jc w:val="both"/>
+        <w:rPr>
+          <w:rFonts w:ascii="Times New Roman" w:hAnsi="Times New Roman"/>
+          <w:b w:val="0"/>
+          <w:color w:val="000000" w:themeColor="text1"/>
+          <w:sz w:val="24"/>
+          <w:szCs w:val="24"/>
+        </w:rPr>
+      </w:pPr>
+      <w:r>
+        <w:rPr>
+          <w:rFonts w:ascii="Times New Roman" w:hAnsi="Times New Roman"/>
+          <w:b w:val="0"/>
           <w:color w:val="000000" w:themeColor="text1"/>
           <w:sz w:val="24"/>
           <w:szCs w:val="24"/>
@@ -1103,7 +1111,7 @@
         <w:pStyle w:val="Heading1"/>
         <w:numPr>
           <w:ilvl w:val="1"/>
-          <w:numId w:val="3"/>
+          <w:numId w:val="4"/>
         </w:numPr>
         <w:spacing w:line="360" w:lineRule="auto"/>
         <w:jc w:val="both"/>
@@ -1114,8 +1122,8 @@
           <w:szCs w:val="24"/>
         </w:rPr>
       </w:pPr>
-      <w:bookmarkStart w:id="17" w:name="_Toc439994682"/>
-      <w:bookmarkStart w:id="18" w:name="_Toc441230986"/>
+      <w:bookmarkStart w:id="12" w:name="_Toc439994682"/>
+      <w:bookmarkStart w:id="13" w:name="_Toc441230986"/>
       <w:r>
         <w:rPr>
           <w:rFonts w:ascii="Times New Roman" w:hAnsi="Times New Roman"/>
@@ -1125,21 +1133,26 @@
         </w:rPr>
         <w:t>External Interface Requirements</w:t>
       </w:r>
-      <w:bookmarkEnd w:id="17"/>
-      <w:bookmarkEnd w:id="18"/>
-    </w:p>
-    <w:p>
-      <w:pPr>
-        <w:spacing w:line="360" w:lineRule="auto"/>
-        <w:rPr>
-          <w:rFonts w:ascii="Times New Roman" w:hAnsi="Times New Roman" w:cs="Times New Roman"/>
-          <w:color w:val="000000" w:themeColor="text1"/>
-        </w:rPr>
-      </w:pPr>
-      <w:r>
-        <w:rPr>
-          <w:rFonts w:ascii="Times New Roman" w:hAnsi="Times New Roman" w:cs="Times New Roman"/>
-          <w:color w:val="000000" w:themeColor="text1"/>
+      <w:bookmarkEnd w:id="12"/>
+      <w:bookmarkEnd w:id="13"/>
+    </w:p>
+    <w:p>
+      <w:pPr>
+        <w:spacing w:line="360" w:lineRule="auto"/>
+        <w:jc w:val="both"/>
+        <w:rPr>
+          <w:rFonts w:ascii="Times New Roman" w:hAnsi="Times New Roman" w:cs="Times New Roman"/>
+          <w:color w:val="000000" w:themeColor="text1"/>
+          <w:sz w:val="24"/>
+          <w:szCs w:val="24"/>
+        </w:rPr>
+      </w:pPr>
+      <w:r>
+        <w:rPr>
+          <w:rFonts w:ascii="Times New Roman" w:hAnsi="Times New Roman" w:cs="Times New Roman"/>
+          <w:color w:val="000000" w:themeColor="text1"/>
+          <w:sz w:val="24"/>
+          <w:szCs w:val="24"/>
         </w:rPr>
         <w:t>This chapter is the outline of the various Inputs and Outputs of this project.</w:t>
       </w:r>
@@ -1149,7 +1162,7 @@
         <w:pStyle w:val="Heading2"/>
         <w:numPr>
           <w:ilvl w:val="2"/>
-          <w:numId w:val="3"/>
+          <w:numId w:val="4"/>
         </w:numPr>
         <w:spacing w:line="360" w:lineRule="auto"/>
         <w:jc w:val="both"/>
@@ -1160,7 +1173,7 @@
           <w:szCs w:val="24"/>
         </w:rPr>
       </w:pPr>
-      <w:bookmarkStart w:id="19" w:name="_Toc441230987"/>
+      <w:bookmarkStart w:id="14" w:name="_Toc441230987"/>
       <w:r>
         <w:rPr>
           <w:rFonts w:ascii="Times New Roman" w:hAnsi="Times New Roman"/>
@@ -1170,7 +1183,7 @@
         </w:rPr>
         <w:t>User Interfaces</w:t>
       </w:r>
-      <w:bookmarkEnd w:id="19"/>
+      <w:bookmarkEnd w:id="14"/>
     </w:p>
     <w:p>
       <w:pPr>
@@ -1201,7 +1214,7 @@
         <w:pStyle w:val="Heading2"/>
         <w:numPr>
           <w:ilvl w:val="2"/>
-          <w:numId w:val="3"/>
+          <w:numId w:val="4"/>
         </w:numPr>
         <w:spacing w:line="360" w:lineRule="auto"/>
         <w:jc w:val="both"/>
@@ -1212,8 +1225,8 @@
           <w:szCs w:val="24"/>
         </w:rPr>
       </w:pPr>
-      <w:bookmarkStart w:id="20" w:name="_Toc439994684"/>
-      <w:bookmarkStart w:id="21" w:name="_Toc441230988"/>
+      <w:bookmarkStart w:id="15" w:name="_Toc439994684"/>
+      <w:bookmarkStart w:id="16" w:name="_Toc441230988"/>
       <w:r>
         <w:rPr>
           <w:rFonts w:ascii="Times New Roman" w:hAnsi="Times New Roman"/>
@@ -1223,8 +1236,8 @@
         </w:rPr>
         <w:t>Hardware Interface</w:t>
       </w:r>
-      <w:bookmarkEnd w:id="20"/>
-      <w:bookmarkEnd w:id="21"/>
+      <w:bookmarkEnd w:id="15"/>
+      <w:bookmarkEnd w:id="16"/>
       <w:r>
         <w:rPr>
           <w:rFonts w:ascii="Times New Roman" w:hAnsi="Times New Roman"/>
@@ -1255,15 +1268,15 @@
         </w:rPr>
         <w:t>As already been stated, the three major parts of this project are: Arduino UNO, GSM Module and the GPS Module. An LCD panel has also been installed for explanation purposes which show the longitude and the latitude of the GPS module.</w:t>
       </w:r>
-      <w:bookmarkStart w:id="22" w:name="_Toc439994685"/>
-      <w:bookmarkStart w:id="23" w:name="_Toc441230989"/>
+      <w:bookmarkStart w:id="17" w:name="_Toc439994685"/>
+      <w:bookmarkStart w:id="18" w:name="_Toc441230989"/>
     </w:p>
     <w:p>
       <w:pPr>
         <w:pStyle w:val="ListParagraph"/>
         <w:numPr>
           <w:ilvl w:val="2"/>
-          <w:numId w:val="3"/>
+          <w:numId w:val="4"/>
         </w:numPr>
         <w:spacing w:line="360" w:lineRule="auto"/>
         <w:jc w:val="both"/>
@@ -1285,49 +1298,31 @@
         </w:rPr>
         <w:t>Software Interfaces</w:t>
       </w:r>
-      <w:bookmarkEnd w:id="22"/>
-      <w:bookmarkEnd w:id="23"/>
-    </w:p>
-    <w:p>
-      <w:pPr>
-        <w:spacing w:line="360" w:lineRule="auto"/>
-        <w:jc w:val="both"/>
-        <w:rPr>
-          <w:rFonts w:ascii="Times New Roman" w:hAnsi="Times New Roman" w:cs="Times New Roman"/>
-          <w:color w:val="000000" w:themeColor="text1"/>
-          <w:sz w:val="24"/>
-          <w:szCs w:val="24"/>
-        </w:rPr>
-      </w:pPr>
-      <w:r>
-        <w:rPr>
-          <w:rFonts w:ascii="Times New Roman" w:hAnsi="Times New Roman" w:cs="Times New Roman"/>
-          <w:color w:val="000000" w:themeColor="text1"/>
-          <w:sz w:val="24"/>
-          <w:szCs w:val="24"/>
-        </w:rPr>
-        <w:t>We have used the Proteus Software for the simulation if this project.</w:t>
-      </w:r>
-      <w:r>
-        <w:rPr>
-          <w:rFonts w:ascii="Times New Roman" w:hAnsi="Times New Roman" w:cs="Times New Roman"/>
-          <w:color w:val="000000" w:themeColor="text1"/>
-          <w:sz w:val="24"/>
-          <w:szCs w:val="24"/>
-        </w:rPr>
-        <w:t xml:space="preserve"> Arduino IDE is used to program the Arduino UNO.</w:t>
-      </w:r>
-      <w:r>
-        <w:rPr>
-          <w:rFonts w:ascii="Times New Roman" w:hAnsi="Times New Roman" w:cs="Times New Roman"/>
-          <w:color w:val="000000" w:themeColor="text1"/>
-          <w:sz w:val="24"/>
-          <w:szCs w:val="24"/>
-        </w:rPr>
-        <w:t xml:space="preserve"> There isn’t much more but the underlying code which interfaces all the modules with Arduino UNO and tells them what function to do</w:t>
-      </w:r>
-      <w:bookmarkStart w:id="24" w:name="_Toc439994686"/>
-      <w:bookmarkStart w:id="25" w:name="_Toc441230990"/>
+      <w:bookmarkEnd w:id="17"/>
+      <w:bookmarkEnd w:id="18"/>
+    </w:p>
+    <w:p>
+      <w:pPr>
+        <w:spacing w:line="360" w:lineRule="auto"/>
+        <w:jc w:val="both"/>
+        <w:rPr>
+          <w:rFonts w:ascii="Times New Roman" w:hAnsi="Times New Roman" w:cs="Times New Roman"/>
+          <w:color w:val="000000" w:themeColor="text1"/>
+          <w:sz w:val="24"/>
+          <w:szCs w:val="24"/>
+        </w:rPr>
+      </w:pPr>
+      <w:r>
+        <w:rPr>
+          <w:rFonts w:ascii="Times New Roman" w:hAnsi="Times New Roman" w:cs="Times New Roman"/>
+          <w:color w:val="000000" w:themeColor="text1"/>
+          <w:sz w:val="24"/>
+          <w:szCs w:val="24"/>
+        </w:rPr>
+        <w:t>We have used the Proteus Software for the simulation if this project. Arduino IDE is used to program the Arduino UNO. There isn’t much more but the underlying code which interfaces all the modules with Arduino UNO and tells them what function to do</w:t>
+      </w:r>
+      <w:bookmarkStart w:id="19" w:name="_Toc439994686"/>
+      <w:bookmarkStart w:id="20" w:name="_Toc441230990"/>
       <w:r>
         <w:rPr>
           <w:rFonts w:ascii="Times New Roman" w:hAnsi="Times New Roman" w:cs="Times New Roman"/>
@@ -1343,7 +1338,7 @@
         <w:pStyle w:val="ListParagraph"/>
         <w:numPr>
           <w:ilvl w:val="2"/>
-          <w:numId w:val="3"/>
+          <w:numId w:val="4"/>
         </w:numPr>
         <w:spacing w:line="360" w:lineRule="auto"/>
         <w:jc w:val="both"/>
@@ -1365,8 +1360,8 @@
         </w:rPr>
         <w:t>Communications Interfaces</w:t>
       </w:r>
-      <w:bookmarkEnd w:id="24"/>
-      <w:bookmarkEnd w:id="25"/>
+      <w:bookmarkEnd w:id="19"/>
+      <w:bookmarkEnd w:id="20"/>
     </w:p>
     <w:p>
       <w:pPr>
@@ -1397,7 +1392,7 @@
         <w:pStyle w:val="Heading1"/>
         <w:numPr>
           <w:ilvl w:val="1"/>
-          <w:numId w:val="3"/>
+          <w:numId w:val="4"/>
         </w:numPr>
         <w:spacing w:line="360" w:lineRule="auto"/>
         <w:jc w:val="both"/>
@@ -1408,8 +1403,8 @@
           <w:szCs w:val="24"/>
         </w:rPr>
       </w:pPr>
-      <w:bookmarkStart w:id="26" w:name="_Toc441230994"/>
-      <w:bookmarkStart w:id="27" w:name="_Toc439994690"/>
+      <w:bookmarkStart w:id="21" w:name="_Toc441230994"/>
+      <w:bookmarkStart w:id="22" w:name="_Toc439994690"/>
       <w:r>
         <w:rPr>
           <w:rFonts w:ascii="Times New Roman" w:hAnsi="Times New Roman"/>
@@ -1420,21 +1415,25 @@
         <w:lastRenderedPageBreak/>
         <w:t>Other Nonfunctional Requirements</w:t>
       </w:r>
-      <w:bookmarkEnd w:id="26"/>
-    </w:p>
-    <w:p>
-      <w:pPr>
-        <w:spacing w:line="360" w:lineRule="auto"/>
-        <w:jc w:val="lowKashida"/>
+      <w:bookmarkEnd w:id="21"/>
+    </w:p>
+    <w:p>
+      <w:pPr>
+        <w:spacing w:line="360" w:lineRule="auto"/>
+        <w:jc w:val="both"/>
         <w:rPr>
           <w:rFonts w:ascii="Times New Roman" w:eastAsia="Segoe UI" w:hAnsi="Times New Roman" w:cs="Times New Roman"/>
           <w:color w:val="000000" w:themeColor="text1"/>
-        </w:rPr>
-      </w:pPr>
-      <w:r>
-        <w:rPr>
-          <w:rFonts w:ascii="Times New Roman" w:hAnsi="Times New Roman" w:cs="Times New Roman"/>
-          <w:color w:val="000000" w:themeColor="text1"/>
+          <w:sz w:val="24"/>
+          <w:szCs w:val="24"/>
+        </w:rPr>
+      </w:pPr>
+      <w:r>
+        <w:rPr>
+          <w:rFonts w:ascii="Times New Roman" w:hAnsi="Times New Roman" w:cs="Times New Roman"/>
+          <w:color w:val="000000" w:themeColor="text1"/>
+          <w:sz w:val="24"/>
+          <w:szCs w:val="24"/>
         </w:rPr>
         <w:t>Following are the requirements that specify the criteria that can be used to judge the operations of this system.</w:t>
       </w:r>
@@ -1444,7 +1443,7 @@
         <w:pStyle w:val="Heading2"/>
         <w:numPr>
           <w:ilvl w:val="2"/>
-          <w:numId w:val="3"/>
+          <w:numId w:val="4"/>
         </w:numPr>
         <w:spacing w:line="360" w:lineRule="auto"/>
         <w:jc w:val="both"/>
@@ -1455,7 +1454,7 @@
           <w:szCs w:val="24"/>
         </w:rPr>
       </w:pPr>
-      <w:bookmarkStart w:id="28" w:name="_Toc441230995"/>
+      <w:bookmarkStart w:id="23" w:name="_Toc441230995"/>
       <w:r>
         <w:rPr>
           <w:rFonts w:ascii="Times New Roman" w:hAnsi="Times New Roman"/>
@@ -1465,8 +1464,8 @@
         </w:rPr>
         <w:t>Performance Requirements</w:t>
       </w:r>
-      <w:bookmarkEnd w:id="27"/>
-      <w:bookmarkEnd w:id="28"/>
+      <w:bookmarkEnd w:id="22"/>
+      <w:bookmarkEnd w:id="23"/>
     </w:p>
     <w:p>
       <w:pPr>
@@ -1489,27 +1488,7 @@
           <w:sz w:val="24"/>
           <w:szCs w:val="24"/>
         </w:rPr>
-        <w:t xml:space="preserve">It is </w:t>
-      </w:r>
-      <w:r>
-        <w:rPr>
-          <w:rFonts w:ascii="Times New Roman" w:hAnsi="Times New Roman"/>
-          <w:i w:val="0"/>
-          <w:color w:val="000000" w:themeColor="text1"/>
-          <w:sz w:val="24"/>
-          <w:szCs w:val="24"/>
-        </w:rPr>
-        <w:t>mandatory</w:t>
-      </w:r>
-      <w:r>
-        <w:rPr>
-          <w:rFonts w:ascii="Times New Roman" w:hAnsi="Times New Roman"/>
-          <w:i w:val="0"/>
-          <w:color w:val="000000" w:themeColor="text1"/>
-          <w:sz w:val="24"/>
-          <w:szCs w:val="24"/>
-        </w:rPr>
-        <w:t xml:space="preserve"> to have a good network connection and to place the hardware properly and in safe condition so that it cannot be damaged easily. If it is not running properly, then it means that the system is not able to run i.e. system is not matching software needs. The accountability is also a vital feature and this could only be assured if the system is working in full capability.</w:t>
+        <w:t>It is mandatory to have a good network connection and to place the hardware properly and in safe condition so that it cannot be damaged easily. If it is not running properly, then it means that the system is not able to run i.e. system is not matching software needs. The accountability is also a vital feature and this could only be assured if the system is working in full capability.</w:t>
       </w:r>
     </w:p>
     <w:p>
@@ -1517,7 +1496,7 @@
         <w:pStyle w:val="Heading2"/>
         <w:numPr>
           <w:ilvl w:val="2"/>
-          <w:numId w:val="3"/>
+          <w:numId w:val="4"/>
         </w:numPr>
         <w:spacing w:line="360" w:lineRule="auto"/>
         <w:jc w:val="both"/>
@@ -1528,8 +1507,8 @@
           <w:szCs w:val="24"/>
         </w:rPr>
       </w:pPr>
-      <w:bookmarkStart w:id="29" w:name="_Toc439994691"/>
-      <w:bookmarkStart w:id="30" w:name="_Toc441230996"/>
+      <w:bookmarkStart w:id="24" w:name="_Toc439994691"/>
+      <w:bookmarkStart w:id="25" w:name="_Toc441230996"/>
       <w:r>
         <w:rPr>
           <w:rFonts w:ascii="Times New Roman" w:hAnsi="Times New Roman"/>
@@ -1539,8 +1518,8 @@
         </w:rPr>
         <w:t>Safety Requirements</w:t>
       </w:r>
-      <w:bookmarkEnd w:id="29"/>
-      <w:bookmarkEnd w:id="30"/>
+      <w:bookmarkEnd w:id="24"/>
+      <w:bookmarkEnd w:id="25"/>
     </w:p>
     <w:p>
       <w:pPr>
@@ -1571,7 +1550,7 @@
         <w:pStyle w:val="Heading2"/>
         <w:numPr>
           <w:ilvl w:val="2"/>
-          <w:numId w:val="3"/>
+          <w:numId w:val="4"/>
         </w:numPr>
         <w:spacing w:line="360" w:lineRule="auto"/>
         <w:jc w:val="both"/>
@@ -1582,8 +1561,8 @@
           <w:szCs w:val="24"/>
         </w:rPr>
       </w:pPr>
-      <w:bookmarkStart w:id="31" w:name="_Toc439994692"/>
-      <w:bookmarkStart w:id="32" w:name="_Toc441230997"/>
+      <w:bookmarkStart w:id="26" w:name="_Toc439994692"/>
+      <w:bookmarkStart w:id="27" w:name="_Toc441230997"/>
       <w:r>
         <w:rPr>
           <w:rFonts w:ascii="Times New Roman" w:hAnsi="Times New Roman"/>
@@ -1593,8 +1572,8 @@
         </w:rPr>
         <w:t>Security Requirements</w:t>
       </w:r>
-      <w:bookmarkEnd w:id="31"/>
-      <w:bookmarkEnd w:id="32"/>
+      <w:bookmarkEnd w:id="26"/>
+      <w:bookmarkEnd w:id="27"/>
     </w:p>
     <w:p>
       <w:pPr>
@@ -1625,7 +1604,7 @@
         <w:pStyle w:val="Heading2"/>
         <w:numPr>
           <w:ilvl w:val="2"/>
-          <w:numId w:val="3"/>
+          <w:numId w:val="4"/>
         </w:numPr>
         <w:spacing w:line="360" w:lineRule="auto"/>
         <w:jc w:val="both"/>
@@ -1636,8 +1615,8 @@
           <w:szCs w:val="24"/>
         </w:rPr>
       </w:pPr>
-      <w:bookmarkStart w:id="33" w:name="_Toc439994693"/>
-      <w:bookmarkStart w:id="34" w:name="_Toc441230998"/>
+      <w:bookmarkStart w:id="28" w:name="_Toc439994693"/>
+      <w:bookmarkStart w:id="29" w:name="_Toc441230998"/>
       <w:r>
         <w:rPr>
           <w:rFonts w:ascii="Times New Roman" w:hAnsi="Times New Roman"/>
@@ -1647,8 +1626,8 @@
         </w:rPr>
         <w:t>Software Quality Attributes</w:t>
       </w:r>
-      <w:bookmarkEnd w:id="33"/>
-      <w:bookmarkEnd w:id="34"/>
+      <w:bookmarkEnd w:id="28"/>
+      <w:bookmarkEnd w:id="29"/>
     </w:p>
     <w:p>
       <w:pPr>
@@ -1656,13 +1635,11 @@
         <w:spacing w:line="360" w:lineRule="auto"/>
         <w:jc w:val="both"/>
         <w:rPr>
-          <w:rStyle w:val="Hyperlink"/>
           <w:rFonts w:ascii="Times New Roman" w:hAnsi="Times New Roman"/>
           <w:i w:val="0"/>
           <w:color w:val="000000" w:themeColor="text1"/>
           <w:sz w:val="24"/>
           <w:szCs w:val="24"/>
-          <w:u w:val="none"/>
         </w:rPr>
       </w:pPr>
       <w:r>
@@ -1688,64 +1665,337 @@
     </w:p>
     <w:p>
       <w:pPr>
-        <w:pStyle w:val="ListParagraph"/>
-        <w:numPr>
-          <w:ilvl w:val="2"/>
-          <w:numId w:val="3"/>
-        </w:numPr>
-        <w:spacing w:line="360" w:lineRule="auto"/>
-        <w:rPr>
-          <w:rFonts w:ascii="Times New Roman" w:hAnsi="Times New Roman" w:cs="Times New Roman"/>
+        <w:pStyle w:val="template"/>
+        <w:spacing w:line="360" w:lineRule="auto"/>
+        <w:jc w:val="both"/>
+        <w:rPr>
+          <w:rFonts w:ascii="Times New Roman" w:hAnsi="Times New Roman"/>
+          <w:i w:val="0"/>
+          <w:color w:val="000000" w:themeColor="text1"/>
+          <w:sz w:val="24"/>
+          <w:szCs w:val="24"/>
+        </w:rPr>
+      </w:pPr>
+    </w:p>
+    <w:p>
+      <w:pPr>
+        <w:pStyle w:val="template"/>
+        <w:spacing w:line="360" w:lineRule="auto"/>
+        <w:jc w:val="both"/>
+        <w:rPr>
+          <w:rFonts w:ascii="Times New Roman" w:hAnsi="Times New Roman"/>
+          <w:i w:val="0"/>
+          <w:color w:val="000000" w:themeColor="text1"/>
+          <w:sz w:val="24"/>
+          <w:szCs w:val="24"/>
+        </w:rPr>
+      </w:pPr>
+      <w:r>
+        <w:rPr>
+          <w:rFonts w:ascii="Times New Roman" w:hAnsi="Times New Roman"/>
           <w:b/>
-          <w:color w:val="000000" w:themeColor="text1"/>
-          <w:sz w:val="24"/>
-          <w:szCs w:val="24"/>
-        </w:rPr>
-      </w:pPr>
-      <w:r>
-        <w:rPr>
-          <w:rFonts w:ascii="Times New Roman" w:hAnsi="Times New Roman" w:cs="Times New Roman"/>
+          <w:i w:val="0"/>
+          <w:color w:val="000000" w:themeColor="text1"/>
+          <w:sz w:val="24"/>
+          <w:szCs w:val="24"/>
+        </w:rPr>
+        <w:t xml:space="preserve">2.9 </w:t>
+      </w:r>
+      <w:r>
+        <w:rPr>
+          <w:rFonts w:ascii="Times New Roman" w:hAnsi="Times New Roman"/>
           <w:b/>
+          <w:i w:val="0"/>
           <w:color w:val="000000" w:themeColor="text1"/>
           <w:sz w:val="24"/>
           <w:szCs w:val="24"/>
         </w:rPr>
         <w:t xml:space="preserve">Summary </w:t>
       </w:r>
-    </w:p>
-    <w:p>
-      <w:pPr>
-        <w:spacing w:line="360" w:lineRule="auto"/>
-        <w:rPr>
-          <w:rFonts w:ascii="Times New Roman" w:hAnsi="Times New Roman" w:cs="Times New Roman"/>
-          <w:color w:val="000000" w:themeColor="text1"/>
-          <w:sz w:val="24"/>
-          <w:szCs w:val="24"/>
-        </w:rPr>
-      </w:pPr>
-      <w:r>
-        <w:rPr>
-          <w:rFonts w:ascii="Times New Roman" w:hAnsi="Times New Roman" w:cs="Times New Roman"/>
-          <w:color w:val="000000" w:themeColor="text1"/>
-          <w:sz w:val="24"/>
-          <w:szCs w:val="24"/>
-        </w:rPr>
-        <w:t xml:space="preserve">In this chapter SRS of the product is discussed. Purpose of the product is discussed </w:t>
-      </w:r>
-    </w:p>
-    <w:p>
-      <w:pPr>
-        <w:pStyle w:val="template"/>
-        <w:spacing w:line="360" w:lineRule="auto"/>
-        <w:jc w:val="both"/>
-        <w:rPr>
-          <w:rFonts w:ascii="Times New Roman" w:hAnsi="Times New Roman"/>
-          <w:i w:val="0"/>
-          <w:color w:val="000000" w:themeColor="text1"/>
-          <w:sz w:val="24"/>
-          <w:szCs w:val="24"/>
-        </w:rPr>
-      </w:pPr>
+      <w:bookmarkStart w:id="30" w:name="_GoBack"/>
+      <w:bookmarkEnd w:id="30"/>
+    </w:p>
+    <w:p>
+      <w:pPr>
+        <w:spacing w:line="360" w:lineRule="auto"/>
+        <w:jc w:val="both"/>
+        <w:rPr>
+          <w:rFonts w:ascii="Times New Roman" w:hAnsi="Times New Roman" w:cs="Times New Roman"/>
+          <w:color w:val="000000" w:themeColor="text1"/>
+          <w:sz w:val="24"/>
+          <w:szCs w:val="24"/>
+        </w:rPr>
+      </w:pPr>
+      <w:r>
+        <w:rPr>
+          <w:rFonts w:ascii="Times New Roman" w:hAnsi="Times New Roman" w:cs="Times New Roman"/>
+          <w:color w:val="000000" w:themeColor="text1"/>
+          <w:sz w:val="24"/>
+          <w:szCs w:val="24"/>
+        </w:rPr>
+        <w:t xml:space="preserve">In this chapter SRS of the </w:t>
+      </w:r>
+      <w:r>
+        <w:rPr>
+          <w:rFonts w:ascii="Times New Roman" w:hAnsi="Times New Roman" w:cs="Times New Roman"/>
+          <w:color w:val="000000" w:themeColor="text1"/>
+          <w:sz w:val="24"/>
+          <w:szCs w:val="24"/>
+        </w:rPr>
+        <w:t>system was</w:t>
+      </w:r>
+      <w:r>
+        <w:rPr>
+          <w:rFonts w:ascii="Times New Roman" w:hAnsi="Times New Roman" w:cs="Times New Roman"/>
+          <w:color w:val="000000" w:themeColor="text1"/>
+          <w:sz w:val="24"/>
+          <w:szCs w:val="24"/>
+        </w:rPr>
+        <w:t xml:space="preserve"> discussed</w:t>
+      </w:r>
+      <w:r>
+        <w:rPr>
+          <w:rFonts w:ascii="Times New Roman" w:hAnsi="Times New Roman" w:cs="Times New Roman"/>
+          <w:color w:val="000000" w:themeColor="text1"/>
+          <w:sz w:val="24"/>
+          <w:szCs w:val="24"/>
+        </w:rPr>
+        <w:t xml:space="preserve"> and the de</w:t>
+      </w:r>
+      <w:r>
+        <w:rPr>
+          <w:rFonts w:ascii="Times New Roman" w:hAnsi="Times New Roman" w:cs="Times New Roman"/>
+          <w:color w:val="000000" w:themeColor="text1"/>
+          <w:sz w:val="24"/>
+          <w:szCs w:val="24"/>
+        </w:rPr>
+        <w:t>s</w:t>
+      </w:r>
+      <w:r>
+        <w:rPr>
+          <w:rFonts w:ascii="Times New Roman" w:hAnsi="Times New Roman" w:cs="Times New Roman"/>
+          <w:color w:val="000000" w:themeColor="text1"/>
+          <w:sz w:val="24"/>
+          <w:szCs w:val="24"/>
+        </w:rPr>
+        <w:t>cription of the software to be built was provided.</w:t>
+      </w:r>
+      <w:r>
+        <w:rPr>
+          <w:rFonts w:ascii="Times New Roman" w:hAnsi="Times New Roman" w:cs="Times New Roman"/>
+          <w:color w:val="000000" w:themeColor="text1"/>
+          <w:sz w:val="24"/>
+          <w:szCs w:val="24"/>
+        </w:rPr>
+        <w:t xml:space="preserve"> The chapter </w:t>
+      </w:r>
+      <w:r>
+        <w:rPr>
+          <w:rFonts w:ascii="Times New Roman" w:hAnsi="Times New Roman" w:cs="Times New Roman"/>
+          <w:color w:val="000000" w:themeColor="text1"/>
+          <w:sz w:val="24"/>
+          <w:szCs w:val="24"/>
+        </w:rPr>
+        <w:t>la</w:t>
+      </w:r>
+      <w:r>
+        <w:rPr>
+          <w:rFonts w:ascii="Times New Roman" w:hAnsi="Times New Roman" w:cs="Times New Roman"/>
+          <w:color w:val="000000" w:themeColor="text1"/>
+          <w:sz w:val="24"/>
+          <w:szCs w:val="24"/>
+        </w:rPr>
+        <w:t>id</w:t>
+      </w:r>
+      <w:r>
+        <w:rPr>
+          <w:rFonts w:ascii="Times New Roman" w:hAnsi="Times New Roman" w:cs="Times New Roman"/>
+          <w:color w:val="000000" w:themeColor="text1"/>
+          <w:sz w:val="24"/>
+          <w:szCs w:val="24"/>
+        </w:rPr>
+        <w:t xml:space="preserve"> out functional and non-functional requirements, </w:t>
+      </w:r>
+      <w:r>
+        <w:rPr>
+          <w:rFonts w:ascii="Times New Roman" w:hAnsi="Times New Roman" w:cs="Times New Roman"/>
+          <w:color w:val="000000" w:themeColor="text1"/>
+          <w:sz w:val="24"/>
+          <w:szCs w:val="24"/>
+        </w:rPr>
+        <w:t>and</w:t>
+      </w:r>
+      <w:r>
+        <w:rPr>
+          <w:rFonts w:ascii="Times New Roman" w:hAnsi="Times New Roman" w:cs="Times New Roman"/>
+          <w:color w:val="000000" w:themeColor="text1"/>
+          <w:sz w:val="24"/>
+          <w:szCs w:val="24"/>
+        </w:rPr>
+        <w:t xml:space="preserve"> </w:t>
+      </w:r>
+      <w:r>
+        <w:rPr>
+          <w:rFonts w:ascii="Times New Roman" w:hAnsi="Times New Roman" w:cs="Times New Roman"/>
+          <w:color w:val="000000" w:themeColor="text1"/>
+          <w:sz w:val="24"/>
+          <w:szCs w:val="24"/>
+        </w:rPr>
+        <w:t xml:space="preserve">described </w:t>
+      </w:r>
+      <w:r>
+        <w:rPr>
+          <w:rFonts w:ascii="Times New Roman" w:hAnsi="Times New Roman" w:cs="Times New Roman"/>
+          <w:color w:val="000000" w:themeColor="text1"/>
+          <w:sz w:val="24"/>
+          <w:szCs w:val="24"/>
+        </w:rPr>
+        <w:t>a set of use cases that describe user interactions that the software must provide to the user for perfect interaction</w:t>
+      </w:r>
+      <w:r>
+        <w:rPr>
+          <w:rFonts w:ascii="Times New Roman" w:hAnsi="Times New Roman" w:cs="Times New Roman"/>
+          <w:color w:val="000000" w:themeColor="text1"/>
+          <w:sz w:val="24"/>
+          <w:szCs w:val="24"/>
+        </w:rPr>
+        <w:t>.</w:t>
+      </w:r>
+      <w:r>
+        <w:rPr>
+          <w:rFonts w:ascii="Times New Roman" w:hAnsi="Times New Roman" w:cs="Times New Roman"/>
+          <w:color w:val="000000" w:themeColor="text1"/>
+          <w:sz w:val="24"/>
+          <w:szCs w:val="24"/>
+        </w:rPr>
+        <w:t xml:space="preserve"> </w:t>
+      </w:r>
+      <w:r>
+        <w:rPr>
+          <w:rFonts w:ascii="Times New Roman" w:hAnsi="Times New Roman" w:cs="Times New Roman"/>
+          <w:color w:val="000000" w:themeColor="text1"/>
+          <w:sz w:val="24"/>
+          <w:szCs w:val="24"/>
+        </w:rPr>
+        <w:t xml:space="preserve">This chapter held the key to </w:t>
+      </w:r>
+      <w:r>
+        <w:rPr>
+          <w:rFonts w:ascii="Times New Roman" w:hAnsi="Times New Roman" w:cs="Times New Roman"/>
+          <w:color w:val="000000" w:themeColor="text1"/>
+          <w:sz w:val="24"/>
+          <w:szCs w:val="24"/>
+        </w:rPr>
+        <w:t xml:space="preserve">stablish the basis for an agreement between </w:t>
+      </w:r>
+      <w:r>
+        <w:rPr>
+          <w:rFonts w:ascii="Times New Roman" w:hAnsi="Times New Roman" w:cs="Times New Roman"/>
+          <w:color w:val="000000" w:themeColor="text1"/>
+          <w:sz w:val="24"/>
+          <w:szCs w:val="24"/>
+        </w:rPr>
+        <w:t>the user</w:t>
+      </w:r>
+      <w:r>
+        <w:rPr>
+          <w:rFonts w:ascii="Times New Roman" w:hAnsi="Times New Roman" w:cs="Times New Roman"/>
+          <w:color w:val="000000" w:themeColor="text1"/>
+          <w:sz w:val="24"/>
+          <w:szCs w:val="24"/>
+        </w:rPr>
+        <w:t xml:space="preserve"> and </w:t>
+      </w:r>
+      <w:r>
+        <w:rPr>
+          <w:rFonts w:ascii="Times New Roman" w:hAnsi="Times New Roman" w:cs="Times New Roman"/>
+          <w:color w:val="000000" w:themeColor="text1"/>
+          <w:sz w:val="24"/>
+          <w:szCs w:val="24"/>
+        </w:rPr>
+        <w:t>the system</w:t>
+      </w:r>
+      <w:r>
+        <w:rPr>
+          <w:rFonts w:ascii="Times New Roman" w:hAnsi="Times New Roman" w:cs="Times New Roman"/>
+          <w:color w:val="000000" w:themeColor="text1"/>
+          <w:sz w:val="24"/>
+          <w:szCs w:val="24"/>
+        </w:rPr>
+        <w:t xml:space="preserve"> on how the pro</w:t>
+      </w:r>
+      <w:r>
+        <w:rPr>
+          <w:rFonts w:ascii="Times New Roman" w:hAnsi="Times New Roman" w:cs="Times New Roman"/>
+          <w:color w:val="000000" w:themeColor="text1"/>
+          <w:sz w:val="24"/>
+          <w:szCs w:val="24"/>
+        </w:rPr>
+        <w:t xml:space="preserve">ject </w:t>
+      </w:r>
+      <w:r>
+        <w:rPr>
+          <w:rFonts w:ascii="Times New Roman" w:hAnsi="Times New Roman" w:cs="Times New Roman"/>
+          <w:color w:val="000000" w:themeColor="text1"/>
+          <w:sz w:val="24"/>
+          <w:szCs w:val="24"/>
+        </w:rPr>
+        <w:t>should function</w:t>
+      </w:r>
+      <w:r>
+        <w:rPr>
+          <w:rFonts w:ascii="Times New Roman" w:hAnsi="Times New Roman" w:cs="Times New Roman"/>
+          <w:color w:val="000000" w:themeColor="text1"/>
+          <w:sz w:val="24"/>
+          <w:szCs w:val="24"/>
+        </w:rPr>
+        <w:t>.</w:t>
+      </w:r>
+      <w:r>
+        <w:rPr>
+          <w:rFonts w:ascii="Times New Roman" w:hAnsi="Times New Roman" w:cs="Times New Roman"/>
+          <w:color w:val="000000" w:themeColor="text1"/>
+          <w:sz w:val="24"/>
+          <w:szCs w:val="24"/>
+        </w:rPr>
+        <w:t xml:space="preserve"> Quality Attributes and safety requirements were noted out to</w:t>
+      </w:r>
+      <w:r>
+        <w:rPr>
+          <w:rFonts w:ascii="Times New Roman" w:hAnsi="Times New Roman" w:cs="Times New Roman"/>
+          <w:color w:val="000000" w:themeColor="text1"/>
+          <w:sz w:val="24"/>
+          <w:szCs w:val="24"/>
+        </w:rPr>
+        <w:t xml:space="preserve"> let the user</w:t>
+      </w:r>
+      <w:r>
+        <w:rPr>
+          <w:rFonts w:ascii="Times New Roman" w:hAnsi="Times New Roman" w:cs="Times New Roman"/>
+          <w:color w:val="000000" w:themeColor="text1"/>
+          <w:sz w:val="24"/>
+          <w:szCs w:val="24"/>
+        </w:rPr>
+        <w:t xml:space="preserve"> consider </w:t>
+      </w:r>
+      <w:r>
+        <w:rPr>
+          <w:rFonts w:ascii="Times New Roman" w:hAnsi="Times New Roman" w:cs="Times New Roman"/>
+          <w:color w:val="000000" w:themeColor="text1"/>
+          <w:sz w:val="24"/>
+          <w:szCs w:val="24"/>
+        </w:rPr>
+        <w:t>ha</w:t>
+      </w:r>
+      <w:r>
+        <w:rPr>
+          <w:rFonts w:ascii="Times New Roman" w:hAnsi="Times New Roman" w:cs="Times New Roman"/>
+          <w:color w:val="000000" w:themeColor="text1"/>
+          <w:sz w:val="24"/>
+          <w:szCs w:val="24"/>
+        </w:rPr>
+        <w:t>zards and take precautions while interacting with the system.</w:t>
+      </w:r>
     </w:p>
     <w:sectPr>
       <w:headerReference w:type="default" r:id="rId10"/>
@@ -2046,6 +2296,119 @@
     </w:lvl>
   </w:abstractNum>
   <w:abstractNum w:abstractNumId="1" w15:restartNumberingAfterBreak="0">
+    <w:nsid w:val="20C37FBE"/>
+    <w:multiLevelType w:val="multilevel"/>
+    <w:tmpl w:val="71E82C1C"/>
+    <w:lvl w:ilvl="0">
+      <w:start w:val="2"/>
+      <w:numFmt w:val="decimal"/>
+      <w:lvlText w:val="%1"/>
+      <w:lvlJc w:val="left"/>
+      <w:pPr>
+        <w:ind w:left="360" w:hanging="360"/>
+      </w:pPr>
+      <w:rPr>
+        <w:rFonts w:hint="default"/>
+      </w:rPr>
+    </w:lvl>
+    <w:lvl w:ilvl="1">
+      <w:start w:val="5"/>
+      <w:numFmt w:val="decimal"/>
+      <w:lvlText w:val="%1.%2"/>
+      <w:lvlJc w:val="left"/>
+      <w:pPr>
+        <w:ind w:left="360" w:hanging="360"/>
+      </w:pPr>
+      <w:rPr>
+        <w:rFonts w:hint="default"/>
+      </w:rPr>
+    </w:lvl>
+    <w:lvl w:ilvl="2">
+      <w:start w:val="1"/>
+      <w:numFmt w:val="decimal"/>
+      <w:lvlText w:val="%1.%2.%3"/>
+      <w:lvlJc w:val="left"/>
+      <w:pPr>
+        <w:ind w:left="720" w:hanging="720"/>
+      </w:pPr>
+      <w:rPr>
+        <w:rFonts w:hint="default"/>
+      </w:rPr>
+    </w:lvl>
+    <w:lvl w:ilvl="3">
+      <w:start w:val="1"/>
+      <w:numFmt w:val="decimal"/>
+      <w:lvlText w:val="%1.%2.%3.%4"/>
+      <w:lvlJc w:val="left"/>
+      <w:pPr>
+        <w:ind w:left="720" w:hanging="720"/>
+      </w:pPr>
+      <w:rPr>
+        <w:rFonts w:hint="default"/>
+      </w:rPr>
+    </w:lvl>
+    <w:lvl w:ilvl="4">
+      <w:start w:val="1"/>
+      <w:numFmt w:val="decimal"/>
+      <w:lvlText w:val="%1.%2.%3.%4.%5"/>
+      <w:lvlJc w:val="left"/>
+      <w:pPr>
+        <w:ind w:left="1080" w:hanging="1080"/>
+      </w:pPr>
+      <w:rPr>
+        <w:rFonts w:hint="default"/>
+      </w:rPr>
+    </w:lvl>
+    <w:lvl w:ilvl="5">
+      <w:start w:val="1"/>
+      <w:numFmt w:val="decimal"/>
+      <w:lvlText w:val="%1.%2.%3.%4.%5.%6"/>
+      <w:lvlJc w:val="left"/>
+      <w:pPr>
+        <w:ind w:left="1080" w:hanging="1080"/>
+      </w:pPr>
+      <w:rPr>
+        <w:rFonts w:hint="default"/>
+      </w:rPr>
+    </w:lvl>
+    <w:lvl w:ilvl="6">
+      <w:start w:val="1"/>
+      <w:numFmt w:val="decimal"/>
+      <w:lvlText w:val="%1.%2.%3.%4.%5.%6.%7"/>
+      <w:lvlJc w:val="left"/>
+      <w:pPr>
+        <w:ind w:left="1440" w:hanging="1440"/>
+      </w:pPr>
+      <w:rPr>
+        <w:rFonts w:hint="default"/>
+      </w:rPr>
+    </w:lvl>
+    <w:lvl w:ilvl="7">
+      <w:start w:val="1"/>
+      <w:numFmt w:val="decimal"/>
+      <w:lvlText w:val="%1.%2.%3.%4.%5.%6.%7.%8"/>
+      <w:lvlJc w:val="left"/>
+      <w:pPr>
+        <w:ind w:left="1440" w:hanging="1440"/>
+      </w:pPr>
+      <w:rPr>
+        <w:rFonts w:hint="default"/>
+      </w:rPr>
+    </w:lvl>
+    <w:lvl w:ilvl="8">
+      <w:start w:val="1"/>
+      <w:numFmt w:val="decimal"/>
+      <w:lvlText w:val="%1.%2.%3.%4.%5.%6.%7.%8.%9"/>
+      <w:lvlJc w:val="left"/>
+      <w:pPr>
+        <w:ind w:left="1800" w:hanging="1800"/>
+      </w:pPr>
+      <w:rPr>
+        <w:rFonts w:hint="default"/>
+      </w:rPr>
+    </w:lvl>
+  </w:abstractNum>
+  <w:abstractNum w:abstractNumId="2" w15:restartNumberingAfterBreak="0">
     <w:nsid w:val="39041010"/>
     <w:multiLevelType w:val="multilevel"/>
     <w:tmpl w:val="CD1E9490"/>
@@ -2158,7 +2521,120 @@
       </w:rPr>
     </w:lvl>
   </w:abstractNum>
-  <w:abstractNum w:abstractNumId="2" w15:restartNumberingAfterBreak="0">
+  <w:abstractNum w:abstractNumId="3" w15:restartNumberingAfterBreak="0">
+    <w:nsid w:val="42DE041B"/>
+    <w:multiLevelType w:val="multilevel"/>
+    <w:tmpl w:val="71E82C1C"/>
+    <w:lvl w:ilvl="0">
+      <w:start w:val="2"/>
+      <w:numFmt w:val="decimal"/>
+      <w:lvlText w:val="%1"/>
+      <w:lvlJc w:val="left"/>
+      <w:pPr>
+        <w:ind w:left="360" w:hanging="360"/>
+      </w:pPr>
+      <w:rPr>
+        <w:rFonts w:hint="default"/>
+      </w:rPr>
+    </w:lvl>
+    <w:lvl w:ilvl="1">
+      <w:start w:val="5"/>
+      <w:numFmt w:val="decimal"/>
+      <w:lvlText w:val="%1.%2"/>
+      <w:lvlJc w:val="left"/>
+      <w:pPr>
+        <w:ind w:left="360" w:hanging="360"/>
+      </w:pPr>
+      <w:rPr>
+        <w:rFonts w:hint="default"/>
+      </w:rPr>
+    </w:lvl>
+    <w:lvl w:ilvl="2">
+      <w:start w:val="1"/>
+      <w:numFmt w:val="decimal"/>
+      <w:lvlText w:val="%1.%2.%3"/>
+      <w:lvlJc w:val="left"/>
+      <w:pPr>
+        <w:ind w:left="720" w:hanging="720"/>
+      </w:pPr>
+      <w:rPr>
+        <w:rFonts w:hint="default"/>
+      </w:rPr>
+    </w:lvl>
+    <w:lvl w:ilvl="3">
+      <w:start w:val="1"/>
+      <w:numFmt w:val="decimal"/>
+      <w:lvlText w:val="%1.%2.%3.%4"/>
+      <w:lvlJc w:val="left"/>
+      <w:pPr>
+        <w:ind w:left="720" w:hanging="720"/>
+      </w:pPr>
+      <w:rPr>
+        <w:rFonts w:hint="default"/>
+      </w:rPr>
+    </w:lvl>
+    <w:lvl w:ilvl="4">
+      <w:start w:val="1"/>
+      <w:numFmt w:val="decimal"/>
+      <w:lvlText w:val="%1.%2.%3.%4.%5"/>
+      <w:lvlJc w:val="left"/>
+      <w:pPr>
+        <w:ind w:left="1080" w:hanging="1080"/>
+      </w:pPr>
+      <w:rPr>
+        <w:rFonts w:hint="default"/>
+      </w:rPr>
+    </w:lvl>
+    <w:lvl w:ilvl="5">
+      <w:start w:val="1"/>
+      <w:numFmt w:val="decimal"/>
+      <w:lvlText w:val="%1.%2.%3.%4.%5.%6"/>
+      <w:lvlJc w:val="left"/>
+      <w:pPr>
+        <w:ind w:left="1080" w:hanging="1080"/>
+      </w:pPr>
+      <w:rPr>
+        <w:rFonts w:hint="default"/>
+      </w:rPr>
+    </w:lvl>
+    <w:lvl w:ilvl="6">
+      <w:start w:val="1"/>
+      <w:numFmt w:val="decimal"/>
+      <w:lvlText w:val="%1.%2.%3.%4.%5.%6.%7"/>
+      <w:lvlJc w:val="left"/>
+      <w:pPr>
+        <w:ind w:left="1440" w:hanging="1440"/>
+      </w:pPr>
+      <w:rPr>
+        <w:rFonts w:hint="default"/>
+      </w:rPr>
+    </w:lvl>
+    <w:lvl w:ilvl="7">
+      <w:start w:val="1"/>
+      <w:numFmt w:val="decimal"/>
+      <w:lvlText w:val="%1.%2.%3.%4.%5.%6.%7.%8"/>
+      <w:lvlJc w:val="left"/>
+      <w:pPr>
+        <w:ind w:left="1440" w:hanging="1440"/>
+      </w:pPr>
+      <w:rPr>
+        <w:rFonts w:hint="default"/>
+      </w:rPr>
+    </w:lvl>
+    <w:lvl w:ilvl="8">
+      <w:start w:val="1"/>
+      <w:numFmt w:val="decimal"/>
+      <w:lvlText w:val="%1.%2.%3.%4.%5.%6.%7.%8.%9"/>
+      <w:lvlJc w:val="left"/>
+      <w:pPr>
+        <w:ind w:left="1800" w:hanging="1800"/>
+      </w:pPr>
+      <w:rPr>
+        <w:rFonts w:hint="default"/>
+      </w:rPr>
+    </w:lvl>
+  </w:abstractNum>
+  <w:abstractNum w:abstractNumId="4" w15:restartNumberingAfterBreak="0">
     <w:nsid w:val="6A4E71D7"/>
     <w:multiLevelType w:val="multilevel"/>
     <w:tmpl w:val="358A4AA2"/>
@@ -2275,10 +2751,16 @@
     <w:abstractNumId w:val="0"/>
   </w:num>
   <w:num w:numId="2">
-    <w:abstractNumId w:val="1"/>
+    <w:abstractNumId w:val="2"/>
   </w:num>
   <w:num w:numId="3">
-    <w:abstractNumId w:val="2"/>
+    <w:abstractNumId w:val="4"/>
+  </w:num>
+  <w:num w:numId="4">
+    <w:abstractNumId w:val="3"/>
+  </w:num>
+  <w:num w:numId="5">
+    <w:abstractNumId w:val="1"/>
   </w:num>
 </w:numbering>
 </file>
@@ -2300,7 +2782,7 @@
       </w:pPr>
     </w:pPrDefault>
   </w:docDefaults>
-  <w:latentStyles w:defLockedState="0" w:defUIPriority="99" w:defSemiHidden="0" w:defUnhideWhenUsed="0" w:defQFormat="0" w:count="375">
+  <w:latentStyles w:defLockedState="0" w:defUIPriority="99" w:defSemiHidden="0" w:defUnhideWhenUsed="0" w:defQFormat="0" w:count="376">
     <w:lsdException w:name="Normal" w:uiPriority="0" w:qFormat="1"/>
     <w:lsdException w:name="heading 1" w:uiPriority="0" w:qFormat="1"/>
     <w:lsdException w:name="heading 2" w:semiHidden="1" w:uiPriority="0" w:unhideWhenUsed="1" w:qFormat="1"/>
@@ -2406,7 +2888,6 @@
     <w:lsdException w:name="HTML Sample" w:semiHidden="1" w:unhideWhenUsed="1"/>
     <w:lsdException w:name="HTML Typewriter" w:semiHidden="1" w:unhideWhenUsed="1"/>
     <w:lsdException w:name="HTML Variable" w:semiHidden="1" w:unhideWhenUsed="1"/>
-    <w:lsdException w:name="Normal Table" w:semiHidden="1" w:unhideWhenUsed="1"/>
     <w:lsdException w:name="annotation subject" w:semiHidden="1" w:unhideWhenUsed="1"/>
     <w:lsdException w:name="No List" w:semiHidden="1" w:unhideWhenUsed="1"/>
     <w:lsdException w:name="Outline List 1" w:semiHidden="1" w:unhideWhenUsed="1"/>
@@ -2453,10 +2934,8 @@
     <w:lsdException w:name="Table Subtle 2" w:semiHidden="1" w:unhideWhenUsed="1"/>
     <w:lsdException w:name="Table Web 1" w:semiHidden="1" w:unhideWhenUsed="1"/>
     <w:lsdException w:name="Table Web 2" w:semiHidden="1" w:unhideWhenUsed="1"/>
-    <w:lsdException w:name="Table Web 3" w:semiHidden="1" w:unhideWhenUsed="1"/>
     <w:lsdException w:name="Balloon Text" w:semiHidden="1" w:unhideWhenUsed="1"/>
     <w:lsdException w:name="Table Grid" w:uiPriority="39"/>
-    <w:lsdException w:name="Table Theme" w:semiHidden="1" w:unhideWhenUsed="1"/>
     <w:lsdException w:name="Placeholder Text" w:semiHidden="1"/>
     <w:lsdException w:name="No Spacing" w:uiPriority="1" w:qFormat="1"/>
     <w:lsdException w:name="Light Shading" w:uiPriority="60"/>
@@ -2676,6 +3155,7 @@
     <w:lsdException w:name="Smart Hyperlink" w:semiHidden="1" w:unhideWhenUsed="1"/>
     <w:lsdException w:name="Hashtag" w:semiHidden="1" w:unhideWhenUsed="1"/>
     <w:lsdException w:name="Unresolved Mention" w:semiHidden="1" w:unhideWhenUsed="1"/>
+    <w:lsdException w:name="Smart Link" w:semiHidden="1" w:unhideWhenUsed="1"/>
   </w:latentStyles>
   <w:style w:type="paragraph" w:default="1" w:styleId="Normal">
     <w:name w:val="Normal"/>
@@ -3272,6 +3752,7 @@
   <w:rsids>
     <w:rsidRoot w:val="00A266CE"/>
     <w:rsid w:val="00261D63"/>
+    <w:rsid w:val="005C2EDA"/>
     <w:rsid w:val="00625EA8"/>
     <w:rsid w:val="00686246"/>
     <w:rsid w:val="009C1565"/>
@@ -3317,7 +3798,7 @@
       </w:pPr>
     </w:pPrDefault>
   </w:docDefaults>
-  <w:latentStyles w:defLockedState="0" w:defUIPriority="99" w:defSemiHidden="0" w:defUnhideWhenUsed="0" w:defQFormat="0" w:count="375">
+  <w:latentStyles w:defLockedState="0" w:defUIPriority="99" w:defSemiHidden="0" w:defUnhideWhenUsed="0" w:defQFormat="0" w:count="376">
     <w:lsdException w:name="Normal" w:uiPriority="0" w:qFormat="1"/>
     <w:lsdException w:name="heading 1" w:uiPriority="9" w:qFormat="1"/>
     <w:lsdException w:name="heading 2" w:semiHidden="1" w:uiPriority="9" w:unhideWhenUsed="1" w:qFormat="1"/>
@@ -3423,7 +3904,6 @@
     <w:lsdException w:name="HTML Sample" w:semiHidden="1" w:unhideWhenUsed="1"/>
     <w:lsdException w:name="HTML Typewriter" w:semiHidden="1" w:unhideWhenUsed="1"/>
     <w:lsdException w:name="HTML Variable" w:semiHidden="1" w:unhideWhenUsed="1"/>
-    <w:lsdException w:name="Normal Table" w:semiHidden="1" w:unhideWhenUsed="1"/>
     <w:lsdException w:name="annotation subject" w:semiHidden="1" w:unhideWhenUsed="1"/>
     <w:lsdException w:name="No List" w:semiHidden="1" w:unhideWhenUsed="1"/>
     <w:lsdException w:name="Outline List 1" w:semiHidden="1" w:unhideWhenUsed="1"/>
@@ -3470,10 +3950,8 @@
     <w:lsdException w:name="Table Subtle 2" w:semiHidden="1" w:unhideWhenUsed="1"/>
     <w:lsdException w:name="Table Web 1" w:semiHidden="1" w:unhideWhenUsed="1"/>
     <w:lsdException w:name="Table Web 2" w:semiHidden="1" w:unhideWhenUsed="1"/>
-    <w:lsdException w:name="Table Web 3" w:semiHidden="1" w:unhideWhenUsed="1"/>
     <w:lsdException w:name="Balloon Text" w:semiHidden="1" w:unhideWhenUsed="1"/>
     <w:lsdException w:name="Table Grid" w:uiPriority="39"/>
-    <w:lsdException w:name="Table Theme" w:semiHidden="1" w:unhideWhenUsed="1"/>
     <w:lsdException w:name="Placeholder Text" w:semiHidden="1"/>
     <w:lsdException w:name="No Spacing" w:uiPriority="1" w:qFormat="1"/>
     <w:lsdException w:name="Light Shading" w:uiPriority="60"/>
@@ -3693,6 +4171,7 @@
     <w:lsdException w:name="Smart Hyperlink" w:semiHidden="1" w:unhideWhenUsed="1"/>
     <w:lsdException w:name="Hashtag" w:semiHidden="1" w:unhideWhenUsed="1"/>
     <w:lsdException w:name="Unresolved Mention" w:semiHidden="1" w:unhideWhenUsed="1"/>
+    <w:lsdException w:name="Smart Link" w:semiHidden="1" w:unhideWhenUsed="1"/>
   </w:latentStyles>
   <w:style w:type="paragraph" w:default="1" w:styleId="Normal">
     <w:name w:val="Normal"/>
@@ -4062,7 +4541,7 @@
 </file>
 
 <file path=customXml/itemProps2.xml><?xml version="1.0" encoding="utf-8"?>
-<ds:datastoreItem xmlns:ds="http://schemas.openxmlformats.org/officeDocument/2006/customXml" ds:itemID="{38888FD7-E78C-4CAD-9C03-138CE6666A39}">
+<ds:datastoreItem xmlns:ds="http://schemas.openxmlformats.org/officeDocument/2006/customXml" ds:itemID="{62BEB9E5-BB65-47AE-B0F4-89BD47637B9F}">
   <ds:schemaRefs>
     <ds:schemaRef ds:uri="http://schemas.openxmlformats.org/officeDocument/2006/bibliography"/>
   </ds:schemaRefs>

</xml_diff>